<commit_message>
Ajout du concept dans la documentation
</commit_message>
<xml_diff>
--- a/Documentation/2023.05.04_Nonnenmacher_Enzo_Rapport de projet.docx
+++ b/Documentation/2023.05.04_Nonnenmacher_Enzo_Rapport de projet.docx
@@ -160,7 +160,7 @@
                                     <w:tag w:val=""/>
                                     <w:id w:val="-650599894"/>
                                     <w:dataBinding w:prefixMappings="xmlns:ns0='http://schemas.microsoft.com/office/2006/coverPageProps' " w:xpath="/ns0:CoverPageProperties[1]/ns0:PublishDate[1]" w:storeItemID="{55AF091B-3C7A-41E3-B477-F2FDAA23CFDA}"/>
-                                    <w:date w:fullDate="2023-05-02T00:00:00Z">
+                                    <w:date w:fullDate="2023-05-04T00:00:00Z">
                                       <w:dateFormat w:val="dd/MM/yyyy"/>
                                       <w:lid w:val="fr-FR"/>
                                       <w:storeMappedDataAs w:val="dateTime"/>
@@ -186,7 +186,7 @@
                                           <w:szCs w:val="28"/>
                                           <w:lang w:val="fr-FR"/>
                                         </w:rPr>
-                                        <w:t>02/05/2023</w:t>
+                                        <w:t>04/05/2023</w:t>
                                       </w:r>
                                     </w:p>
                                   </w:sdtContent>
@@ -3474,13 +3474,14 @@
                               <w:tag w:val=""/>
                               <w:id w:val="-650599894"/>
                               <w:dataBinding w:prefixMappings="xmlns:ns0='http://schemas.microsoft.com/office/2006/coverPageProps' " w:xpath="/ns0:CoverPageProperties[1]/ns0:PublishDate[1]" w:storeItemID="{55AF091B-3C7A-41E3-B477-F2FDAA23CFDA}"/>
-                              <w:date w:fullDate="2023-05-02T00:00:00Z">
+                              <w:date w:fullDate="2023-05-04T00:00:00Z">
                                 <w:dateFormat w:val="dd/MM/yyyy"/>
                                 <w:lid w:val="fr-FR"/>
                                 <w:storeMappedDataAs w:val="dateTime"/>
                                 <w:calendar w:val="gregorian"/>
                               </w:date>
                             </w:sdtPr>
+                            <w:sdtEndPr/>
                             <w:sdtContent>
                               <w:p>
                                 <w:pPr>
@@ -3499,7 +3500,7 @@
                                     <w:szCs w:val="28"/>
                                     <w:lang w:val="fr-FR"/>
                                   </w:rPr>
-                                  <w:t>02/05/2023</w:t>
+                                  <w:t>04/05/2023</w:t>
                                 </w:r>
                               </w:p>
                             </w:sdtContent>
@@ -3802,6 +3803,7 @@
                               <w:dataBinding w:prefixMappings="xmlns:ns0='http://purl.org/dc/elements/1.1/' xmlns:ns1='http://schemas.openxmlformats.org/package/2006/metadata/core-properties' " w:xpath="/ns1:coreProperties[1]/ns0:creator[1]" w:storeItemID="{6C3C8BC8-F283-45AE-878A-BAB7291924A1}"/>
                               <w:text/>
                             </w:sdtPr>
+                            <w:sdtEndPr/>
                             <w:sdtContent>
                               <w:r>
                                 <w:rPr>
@@ -3836,6 +3838,7 @@
                               <w:dataBinding w:prefixMappings="xmlns:ns0='http://schemas.openxmlformats.org/officeDocument/2006/extended-properties' " w:xpath="/ns0:Properties[1]/ns0:Company[1]" w:storeItemID="{6668398D-A668-4E3E-A5EB-62B293D839F1}"/>
                               <w:text/>
                             </w:sdtPr>
+                            <w:sdtEndPr/>
                             <w:sdtContent>
                               <w:r>
                                 <w:rPr>
@@ -4049,6 +4052,7 @@
                               <w:dataBinding w:prefixMappings="xmlns:ns0='http://purl.org/dc/elements/1.1/' xmlns:ns1='http://schemas.openxmlformats.org/package/2006/metadata/core-properties' " w:xpath="/ns1:coreProperties[1]/ns0:title[1]" w:storeItemID="{6C3C8BC8-F283-45AE-878A-BAB7291924A1}"/>
                               <w:text/>
                             </w:sdtPr>
+                            <w:sdtEndPr/>
                             <w:sdtContent>
                               <w:r>
                                 <w:rPr>
@@ -4084,6 +4088,7 @@
                               <w:dataBinding w:prefixMappings="xmlns:ns0='http://purl.org/dc/elements/1.1/' xmlns:ns1='http://schemas.openxmlformats.org/package/2006/metadata/core-properties' " w:xpath="/ns1:coreProperties[1]/ns0:subject[1]" w:storeItemID="{6C3C8BC8-F283-45AE-878A-BAB7291924A1}"/>
                               <w:text/>
                             </w:sdtPr>
+                            <w:sdtEndPr/>
                             <w:sdtContent>
                               <w:r>
                                 <w:rPr>
@@ -6697,14 +6702,21 @@
         <w:t>Le but de ce projet est de mettre en place l'outil GLPI en tant que solution de ticketing sur un serveur dédié. Cette solution permettra de centraliser la gestion des demandes d'intervention et des incidents, ainsi que de suivre leur résolution de manière efficace. L'interface web de GLPI permettra également de faciliter la communication entre les différents acteurs impliqués dans un ticket sur GLPI</w:t>
       </w:r>
     </w:p>
-    <w:p/>
     <w:p>
-      <w:r>
-        <w:t>Dans ce rapport de projet, nous examinerons les différentes étapes nécessaires à la mise en place de GLPI, de l'installation du serveur à la configuration de l'outil. Nous aborderons également les avantages et les inconvénients de la nouvelle version GLPI et des raisons qui pousse à faire une migration du logiciel vers la dernière version.</w:t>
-      </w:r>
+      <w:pPr>
+        <w:jc w:val="both"/>
+      </w:pPr>
     </w:p>
     <w:p>
       <w:pPr>
+        <w:jc w:val="both"/>
+      </w:pPr>
+      <w:r>
+        <w:t>Dans ce rapport de projet, nous examinerons les différentes étapes nécessaires à la mise en place de GLPI, de l'installation du serveur à la configuration de l'outil. Nous aborderons également les avantages et les inconvénients de la nouvelle version GLPI et des raisons qui pousse à faire une migration du logiciel vers la dernière version.</w:t>
+      </w:r>
+    </w:p>
+    <w:p>
+      <w:pPr>
         <w:pStyle w:val="Titre2"/>
         <w:rPr>
           <w:i/>
@@ -6721,6 +6733,33 @@
       </w:r>
       <w:bookmarkEnd w:id="8"/>
       <w:bookmarkEnd w:id="9"/>
+    </w:p>
+    <w:p>
+      <w:pPr>
+        <w:rPr>
+          <w:szCs w:val="14"/>
+        </w:rPr>
+      </w:pPr>
+    </w:p>
+    <w:p>
+      <w:pPr>
+        <w:jc w:val="both"/>
+        <w:rPr>
+          <w:szCs w:val="14"/>
+        </w:rPr>
+      </w:pPr>
+      <w:r>
+        <w:rPr>
+          <w:szCs w:val="14"/>
+        </w:rPr>
+        <w:t xml:space="preserve">L’objectif de ce projet, est d’analyser la dernière version de GLPI afin de définir les avantages et inconvénients d’utiliser cet outil, de configurer un serveur et de mettre en place </w:t>
+      </w:r>
+      <w:r>
+        <w:rPr>
+          <w:szCs w:val="14"/>
+        </w:rPr>
+        <w:t>GLPI dessus. Une fois cette opération faite, configurer diverse fonctionnalité de façon à ce qu’il devienne opérationnel dans le cadre d’une entreprise.</w:t>
+      </w:r>
     </w:p>
     <w:p>
       <w:pPr>
@@ -6848,7 +6887,75 @@
         <w:spacing w:after="240"/>
       </w:pPr>
       <w:r>
-        <w:t xml:space="preserve">Voici un tableau représentant ma planification initiale : </w:t>
+        <w:rPr>
+          <w:noProof/>
+          <w:szCs w:val="14"/>
+          <w:lang w:val="fr-CH" w:eastAsia="fr-CH"/>
+        </w:rPr>
+        <w:drawing>
+          <wp:anchor distT="0" distB="0" distL="114300" distR="114300" simplePos="0" relativeHeight="251662336" behindDoc="0" locked="0" layoutInCell="1" allowOverlap="1" wp14:anchorId="05E17ABC" wp14:editId="0DBA90FA">
+            <wp:simplePos x="0" y="0"/>
+            <wp:positionH relativeFrom="margin">
+              <wp:posOffset>-777240</wp:posOffset>
+            </wp:positionH>
+            <wp:positionV relativeFrom="paragraph">
+              <wp:posOffset>434975</wp:posOffset>
+            </wp:positionV>
+            <wp:extent cx="7273290" cy="3505200"/>
+            <wp:effectExtent l="0" t="0" r="3810" b="0"/>
+            <wp:wrapSquare wrapText="bothSides"/>
+            <wp:docPr id="11" name="Image 11"/>
+            <wp:cNvGraphicFramePr>
+              <a:graphicFrameLocks xmlns:a="http://schemas.openxmlformats.org/drawingml/2006/main" noChangeAspect="1"/>
+            </wp:cNvGraphicFramePr>
+            <a:graphic xmlns:a="http://schemas.openxmlformats.org/drawingml/2006/main">
+              <a:graphicData uri="http://schemas.openxmlformats.org/drawingml/2006/picture">
+                <pic:pic xmlns:pic="http://schemas.openxmlformats.org/drawingml/2006/picture">
+                  <pic:nvPicPr>
+                    <pic:cNvPr id="1" name=""/>
+                    <pic:cNvPicPr/>
+                  </pic:nvPicPr>
+                  <pic:blipFill>
+                    <a:blip r:embed="rId12" cstate="print">
+                      <a:extLst>
+                        <a:ext uri="{28A0092B-C50C-407E-A947-70E740481C1C}">
+                          <a14:useLocalDpi xmlns:a14="http://schemas.microsoft.com/office/drawing/2010/main" val="0"/>
+                        </a:ext>
+                      </a:extLst>
+                    </a:blip>
+                    <a:stretch>
+                      <a:fillRect/>
+                    </a:stretch>
+                  </pic:blipFill>
+                  <pic:spPr>
+                    <a:xfrm>
+                      <a:off x="0" y="0"/>
+                      <a:ext cx="7273290" cy="3505200"/>
+                    </a:xfrm>
+                    <a:prstGeom prst="rect">
+                      <a:avLst/>
+                    </a:prstGeom>
+                  </pic:spPr>
+                </pic:pic>
+              </a:graphicData>
+            </a:graphic>
+            <wp14:sizeRelH relativeFrom="margin">
+              <wp14:pctWidth>0</wp14:pctWidth>
+            </wp14:sizeRelH>
+            <wp14:sizeRelV relativeFrom="margin">
+              <wp14:pctHeight>0</wp14:pctHeight>
+            </wp14:sizeRelV>
+          </wp:anchor>
+        </w:drawing>
+      </w:r>
+      <w:r>
+        <w:t xml:space="preserve">Voici </w:t>
+      </w:r>
+      <w:r>
+        <w:t>le diagramme</w:t>
+      </w:r>
+      <w:r>
+        <w:t xml:space="preserve"> représentant ma planification initiale : </w:t>
       </w:r>
     </w:p>
     <w:p>
@@ -6857,6 +6964,12 @@
           <w:szCs w:val="14"/>
         </w:rPr>
       </w:pPr>
+      <w:r>
+        <w:rPr>
+          <w:szCs w:val="14"/>
+        </w:rPr>
+        <w:br w:type="page"/>
+      </w:r>
     </w:p>
     <w:p>
       <w:pPr>
@@ -6865,6 +6978,7 @@
       <w:bookmarkStart w:id="12" w:name="_Toc499021836"/>
       <w:bookmarkStart w:id="13" w:name="_Toc133928825"/>
       <w:r>
+        <w:lastRenderedPageBreak/>
         <w:t>Analyse</w:t>
       </w:r>
       <w:r>
@@ -6910,6 +7024,909 @@
     </w:p>
     <w:p>
       <w:pPr>
+        <w:jc w:val="both"/>
+      </w:pPr>
+      <w:r>
+        <w:t>Dans un premier temps, il va falloir effectuer une analyse de la dernière version de GLPI et de tout ce qui est disponible de faire. Définir les différents avantages et inconvénients et visualiser les différents plugins qui pourrait être utile afin de configurer au mieux l’outil.</w:t>
+      </w:r>
+    </w:p>
+    <w:p>
+      <w:pPr>
+        <w:jc w:val="both"/>
+      </w:pPr>
+    </w:p>
+    <w:p>
+      <w:pPr>
+        <w:jc w:val="both"/>
+      </w:pPr>
+      <w:r>
+        <w:t xml:space="preserve">Une fois </w:t>
+      </w:r>
+      <w:r>
+        <w:t>l’analyse de GLPI terminé, je vais configurer un serveur Debian 11 et un serveur Windows 2022. Une fois les 2 serveur prêt à l’emploi, je vais installer, dans un premier temps, un Active Directory sur le serveur Windows. Je créerai par la suite 4 groupes différents avec 2 utilisateurs différents dedans. Chaque groupe aura son rôle dans GLPI.</w:t>
+      </w:r>
+    </w:p>
+    <w:p>
+      <w:pPr>
+        <w:jc w:val="both"/>
+      </w:pPr>
+    </w:p>
+    <w:p>
+      <w:pPr>
+        <w:jc w:val="both"/>
+      </w:pPr>
+      <w:r>
+        <w:t xml:space="preserve">Dès que l’Active Directory est configuré, j’installerai la version 10.0.6 de GLPI sur le serveur Debian en suivant une procédure trouver sur internet. </w:t>
+      </w:r>
+    </w:p>
+    <w:p>
+      <w:pPr>
+        <w:jc w:val="both"/>
+      </w:pPr>
+    </w:p>
+    <w:p>
+      <w:pPr>
+        <w:jc w:val="both"/>
+      </w:pPr>
+      <w:r>
+        <w:t xml:space="preserve">Une fois que GLPI est utilisable, je vais implémenter différentes fonctionnalités afin de faciliter son utilisation et sa gestion. Je configurerai, en premier lieu, l’annuaire LDAP pour que je puisse intégrer les différents utilisateurs et groupes sur GLPI. </w:t>
+      </w:r>
+      <w:r>
+        <w:t xml:space="preserve">J’attribuerai ensuite les droits demandés au profils respectif afin de les assigner au bon groupe et au bon utilisateurs. </w:t>
+      </w:r>
+    </w:p>
+    <w:p>
+      <w:pPr>
+        <w:jc w:val="both"/>
+      </w:pPr>
+    </w:p>
+    <w:p>
+      <w:pPr>
+        <w:jc w:val="both"/>
+      </w:pPr>
+      <w:r>
+        <w:t>Je rédigerai par la suite, une dizaine de base de connaissance directement depuis GLPI. Une fois cette opération faite, je configurerai l’adresse mail sur GLPI de façon à ce qu’on puisse créer, traiter ou clôturer un ticket en passant par les mails plutôt que l’interface Web de GLPI. Je passerai ensuite à la configuration des différentes SLA.</w:t>
+      </w:r>
+    </w:p>
+    <w:p>
+      <w:pPr>
+        <w:jc w:val="both"/>
+      </w:pPr>
+    </w:p>
+    <w:p>
+      <w:pPr>
+        <w:jc w:val="both"/>
+      </w:pPr>
+      <w:r>
+        <w:t xml:space="preserve">Une fois toutes les fonctionnalités configuré et fonctionnel, j’effectuerai une série de 20 tests avec les différents types d’utilisateur manuellement. </w:t>
+      </w:r>
+    </w:p>
+    <w:p>
+      <w:r>
+        <w:br w:type="page"/>
+      </w:r>
+    </w:p>
+    <w:p>
+      <w:pPr>
+        <w:jc w:val="both"/>
+      </w:pPr>
+    </w:p>
+    <w:p>
+      <w:pPr>
+        <w:pStyle w:val="Titre2"/>
+        <w:rPr>
+          <w:i/>
+          <w:iCs/>
+        </w:rPr>
+      </w:pPr>
+      <w:bookmarkStart w:id="16" w:name="_Toc71691012"/>
+      <w:bookmarkStart w:id="17" w:name="_Toc499021838"/>
+      <w:bookmarkStart w:id="18" w:name="_Toc133928827"/>
+      <w:r>
+        <w:rPr>
+          <w:iCs/>
+        </w:rPr>
+        <w:t>Stratégie de test</w:t>
+      </w:r>
+      <w:bookmarkEnd w:id="16"/>
+      <w:bookmarkEnd w:id="17"/>
+      <w:bookmarkEnd w:id="18"/>
+    </w:p>
+    <w:p>
+      <w:pPr>
+        <w:pStyle w:val="En-tte"/>
+        <w:tabs>
+          <w:tab w:val="clear" w:pos="4536"/>
+          <w:tab w:val="clear" w:pos="9072"/>
+        </w:tabs>
+        <w:ind w:left="717"/>
+      </w:pPr>
+    </w:p>
+    <w:tbl>
+      <w:tblPr>
+        <w:tblStyle w:val="TableauGrille6Couleur"/>
+        <w:tblW w:w="0" w:type="auto"/>
+        <w:tblLook w:val="04A0" w:firstRow="1" w:lastRow="0" w:firstColumn="1" w:lastColumn="0" w:noHBand="0" w:noVBand="1"/>
+      </w:tblPr>
+      <w:tblGrid>
+        <w:gridCol w:w="2405"/>
+        <w:gridCol w:w="3119"/>
+        <w:gridCol w:w="3536"/>
+      </w:tblGrid>
+      <w:tr>
+        <w:trPr>
+          <w:cnfStyle w:val="100000000000" w:firstRow="1" w:lastRow="0" w:firstColumn="0" w:lastColumn="0" w:oddVBand="0" w:evenVBand="0" w:oddHBand="0" w:evenHBand="0" w:firstRowFirstColumn="0" w:firstRowLastColumn="0" w:lastRowFirstColumn="0" w:lastRowLastColumn="0"/>
+        </w:trPr>
+        <w:tc>
+          <w:tcPr>
+            <w:cnfStyle w:val="001000000000" w:firstRow="0" w:lastRow="0" w:firstColumn="1" w:lastColumn="0" w:oddVBand="0" w:evenVBand="0" w:oddHBand="0" w:evenHBand="0" w:firstRowFirstColumn="0" w:firstRowLastColumn="0" w:lastRowFirstColumn="0" w:lastRowLastColumn="0"/>
+            <w:tcW w:w="2405" w:type="dxa"/>
+          </w:tcPr>
+          <w:p>
+            <w:r>
+              <w:t>Testeur</w:t>
+            </w:r>
+            <w:r>
+              <w:t xml:space="preserve"> (Groupes)</w:t>
+            </w:r>
+          </w:p>
+        </w:tc>
+        <w:tc>
+          <w:tcPr>
+            <w:tcW w:w="3119" w:type="dxa"/>
+          </w:tcPr>
+          <w:p>
+            <w:pPr>
+              <w:cnfStyle w:val="100000000000" w:firstRow="1" w:lastRow="0" w:firstColumn="0" w:lastColumn="0" w:oddVBand="0" w:evenVBand="0" w:oddHBand="0" w:evenHBand="0" w:firstRowFirstColumn="0" w:firstRowLastColumn="0" w:lastRowFirstColumn="0" w:lastRowLastColumn="0"/>
+            </w:pPr>
+            <w:r>
+              <w:t>Action</w:t>
+            </w:r>
+          </w:p>
+        </w:tc>
+        <w:tc>
+          <w:tcPr>
+            <w:tcW w:w="3536" w:type="dxa"/>
+          </w:tcPr>
+          <w:p>
+            <w:pPr>
+              <w:cnfStyle w:val="100000000000" w:firstRow="1" w:lastRow="0" w:firstColumn="0" w:lastColumn="0" w:oddVBand="0" w:evenVBand="0" w:oddHBand="0" w:evenHBand="0" w:firstRowFirstColumn="0" w:firstRowLastColumn="0" w:lastRowFirstColumn="0" w:lastRowLastColumn="0"/>
+            </w:pPr>
+            <w:r>
+              <w:t xml:space="preserve">Résultat attendu </w:t>
+            </w:r>
+          </w:p>
+        </w:tc>
+      </w:tr>
+      <w:tr>
+        <w:trPr>
+          <w:cnfStyle w:val="000000100000" w:firstRow="0" w:lastRow="0" w:firstColumn="0" w:lastColumn="0" w:oddVBand="0" w:evenVBand="0" w:oddHBand="1" w:evenHBand="0" w:firstRowFirstColumn="0" w:firstRowLastColumn="0" w:lastRowFirstColumn="0" w:lastRowLastColumn="0"/>
+          <w:trHeight w:val="679"/>
+        </w:trPr>
+        <w:tc>
+          <w:tcPr>
+            <w:cnfStyle w:val="001000000000" w:firstRow="0" w:lastRow="0" w:firstColumn="1" w:lastColumn="0" w:oddVBand="0" w:evenVBand="0" w:oddHBand="0" w:evenHBand="0" w:firstRowFirstColumn="0" w:firstRowLastColumn="0" w:lastRowFirstColumn="0" w:lastRowLastColumn="0"/>
+            <w:tcW w:w="2405" w:type="dxa"/>
+            <w:vAlign w:val="center"/>
+          </w:tcPr>
+          <w:p>
+            <w:pPr>
+              <w:rPr>
+                <w:b w:val="0"/>
+                <w:sz w:val="22"/>
+              </w:rPr>
+            </w:pPr>
+            <w:r>
+              <w:rPr>
+                <w:b w:val="0"/>
+                <w:sz w:val="22"/>
+              </w:rPr>
+              <w:t xml:space="preserve">Utilisateurs finaux </w:t>
+            </w:r>
+          </w:p>
+        </w:tc>
+        <w:tc>
+          <w:tcPr>
+            <w:tcW w:w="3119" w:type="dxa"/>
+            <w:vAlign w:val="center"/>
+          </w:tcPr>
+          <w:p>
+            <w:pPr>
+              <w:cnfStyle w:val="000000100000" w:firstRow="0" w:lastRow="0" w:firstColumn="0" w:lastColumn="0" w:oddVBand="0" w:evenVBand="0" w:oddHBand="1" w:evenHBand="0" w:firstRowFirstColumn="0" w:firstRowLastColumn="0" w:lastRowFirstColumn="0" w:lastRowLastColumn="0"/>
+              <w:rPr>
+                <w:sz w:val="22"/>
+              </w:rPr>
+            </w:pPr>
+            <w:r>
+              <w:rPr>
+                <w:sz w:val="22"/>
+              </w:rPr>
+              <w:t xml:space="preserve">L’utilisateur créer un ticket depuis l’interface Web </w:t>
+            </w:r>
+          </w:p>
+        </w:tc>
+        <w:tc>
+          <w:tcPr>
+            <w:tcW w:w="3536" w:type="dxa"/>
+            <w:vAlign w:val="center"/>
+          </w:tcPr>
+          <w:p>
+            <w:pPr>
+              <w:cnfStyle w:val="000000100000" w:firstRow="0" w:lastRow="0" w:firstColumn="0" w:lastColumn="0" w:oddVBand="0" w:evenVBand="0" w:oddHBand="1" w:evenHBand="0" w:firstRowFirstColumn="0" w:firstRowLastColumn="0" w:lastRowFirstColumn="0" w:lastRowLastColumn="0"/>
+              <w:rPr>
+                <w:sz w:val="22"/>
+              </w:rPr>
+            </w:pPr>
+            <w:r>
+              <w:rPr>
+                <w:sz w:val="22"/>
+              </w:rPr>
+              <w:t>Le ticket peut être aperçu par tout le monde sur l’interface Web</w:t>
+            </w:r>
+          </w:p>
+        </w:tc>
+      </w:tr>
+      <w:tr>
+        <w:trPr>
+          <w:trHeight w:val="578"/>
+        </w:trPr>
+        <w:tc>
+          <w:tcPr>
+            <w:cnfStyle w:val="001000000000" w:firstRow="0" w:lastRow="0" w:firstColumn="1" w:lastColumn="0" w:oddVBand="0" w:evenVBand="0" w:oddHBand="0" w:evenHBand="0" w:firstRowFirstColumn="0" w:firstRowLastColumn="0" w:lastRowFirstColumn="0" w:lastRowLastColumn="0"/>
+            <w:tcW w:w="2405" w:type="dxa"/>
+            <w:vAlign w:val="center"/>
+          </w:tcPr>
+          <w:p>
+            <w:pPr>
+              <w:rPr>
+                <w:b w:val="0"/>
+                <w:sz w:val="22"/>
+              </w:rPr>
+            </w:pPr>
+            <w:r>
+              <w:rPr>
+                <w:b w:val="0"/>
+                <w:sz w:val="22"/>
+              </w:rPr>
+              <w:t xml:space="preserve">Utilisateurs finaux </w:t>
+            </w:r>
+          </w:p>
+        </w:tc>
+        <w:tc>
+          <w:tcPr>
+            <w:tcW w:w="3119" w:type="dxa"/>
+            <w:vAlign w:val="center"/>
+          </w:tcPr>
+          <w:p>
+            <w:pPr>
+              <w:cnfStyle w:val="000000000000" w:firstRow="0" w:lastRow="0" w:firstColumn="0" w:lastColumn="0" w:oddVBand="0" w:evenVBand="0" w:oddHBand="0" w:evenHBand="0" w:firstRowFirstColumn="0" w:firstRowLastColumn="0" w:lastRowFirstColumn="0" w:lastRowLastColumn="0"/>
+              <w:rPr>
+                <w:sz w:val="22"/>
+              </w:rPr>
+            </w:pPr>
+            <w:r>
+              <w:rPr>
+                <w:sz w:val="22"/>
+              </w:rPr>
+              <w:t xml:space="preserve">L’utilisateur envoi un mail au support </w:t>
+            </w:r>
+          </w:p>
+        </w:tc>
+        <w:tc>
+          <w:tcPr>
+            <w:tcW w:w="3536" w:type="dxa"/>
+            <w:vAlign w:val="center"/>
+          </w:tcPr>
+          <w:p>
+            <w:pPr>
+              <w:cnfStyle w:val="000000000000" w:firstRow="0" w:lastRow="0" w:firstColumn="0" w:lastColumn="0" w:oddVBand="0" w:evenVBand="0" w:oddHBand="0" w:evenHBand="0" w:firstRowFirstColumn="0" w:firstRowLastColumn="0" w:lastRowFirstColumn="0" w:lastRowLastColumn="0"/>
+              <w:rPr>
+                <w:sz w:val="22"/>
+              </w:rPr>
+            </w:pPr>
+            <w:r>
+              <w:rPr>
+                <w:sz w:val="22"/>
+              </w:rPr>
+              <w:t xml:space="preserve">Un ticket est créer automatiquement </w:t>
+            </w:r>
+          </w:p>
+        </w:tc>
+      </w:tr>
+      <w:tr>
+        <w:trPr>
+          <w:cnfStyle w:val="000000100000" w:firstRow="0" w:lastRow="0" w:firstColumn="0" w:lastColumn="0" w:oddVBand="0" w:evenVBand="0" w:oddHBand="1" w:evenHBand="0" w:firstRowFirstColumn="0" w:firstRowLastColumn="0" w:lastRowFirstColumn="0" w:lastRowLastColumn="0"/>
+          <w:trHeight w:val="958"/>
+        </w:trPr>
+        <w:tc>
+          <w:tcPr>
+            <w:cnfStyle w:val="001000000000" w:firstRow="0" w:lastRow="0" w:firstColumn="1" w:lastColumn="0" w:oddVBand="0" w:evenVBand="0" w:oddHBand="0" w:evenHBand="0" w:firstRowFirstColumn="0" w:firstRowLastColumn="0" w:lastRowFirstColumn="0" w:lastRowLastColumn="0"/>
+            <w:tcW w:w="2405" w:type="dxa"/>
+            <w:vAlign w:val="center"/>
+          </w:tcPr>
+          <w:p>
+            <w:pPr>
+              <w:rPr>
+                <w:b w:val="0"/>
+                <w:sz w:val="22"/>
+              </w:rPr>
+            </w:pPr>
+            <w:r>
+              <w:rPr>
+                <w:b w:val="0"/>
+                <w:sz w:val="22"/>
+              </w:rPr>
+              <w:t xml:space="preserve">Utilisateurs finaux </w:t>
+            </w:r>
+          </w:p>
+        </w:tc>
+        <w:tc>
+          <w:tcPr>
+            <w:tcW w:w="3119" w:type="dxa"/>
+            <w:vAlign w:val="center"/>
+          </w:tcPr>
+          <w:p>
+            <w:pPr>
+              <w:cnfStyle w:val="000000100000" w:firstRow="0" w:lastRow="0" w:firstColumn="0" w:lastColumn="0" w:oddVBand="0" w:evenVBand="0" w:oddHBand="1" w:evenHBand="0" w:firstRowFirstColumn="0" w:firstRowLastColumn="0" w:lastRowFirstColumn="0" w:lastRowLastColumn="0"/>
+              <w:rPr>
+                <w:sz w:val="22"/>
+              </w:rPr>
+            </w:pPr>
+            <w:r>
+              <w:rPr>
+                <w:sz w:val="22"/>
+              </w:rPr>
+              <w:t>L’utilisateur créer un ticket sans rentrer un champ obligatoire</w:t>
+            </w:r>
+          </w:p>
+        </w:tc>
+        <w:tc>
+          <w:tcPr>
+            <w:tcW w:w="3536" w:type="dxa"/>
+            <w:vAlign w:val="center"/>
+          </w:tcPr>
+          <w:p>
+            <w:pPr>
+              <w:cnfStyle w:val="000000100000" w:firstRow="0" w:lastRow="0" w:firstColumn="0" w:lastColumn="0" w:oddVBand="0" w:evenVBand="0" w:oddHBand="1" w:evenHBand="0" w:firstRowFirstColumn="0" w:firstRowLastColumn="0" w:lastRowFirstColumn="0" w:lastRowLastColumn="0"/>
+              <w:rPr>
+                <w:sz w:val="22"/>
+              </w:rPr>
+            </w:pPr>
+            <w:r>
+              <w:rPr>
+                <w:sz w:val="22"/>
+              </w:rPr>
+              <w:t xml:space="preserve">Un message d’erreur apparaît </w:t>
+            </w:r>
+          </w:p>
+        </w:tc>
+      </w:tr>
+      <w:tr>
+        <w:tc>
+          <w:tcPr>
+            <w:cnfStyle w:val="001000000000" w:firstRow="0" w:lastRow="0" w:firstColumn="1" w:lastColumn="0" w:oddVBand="0" w:evenVBand="0" w:oddHBand="0" w:evenHBand="0" w:firstRowFirstColumn="0" w:firstRowLastColumn="0" w:lastRowFirstColumn="0" w:lastRowLastColumn="0"/>
+            <w:tcW w:w="2405" w:type="dxa"/>
+            <w:vAlign w:val="center"/>
+          </w:tcPr>
+          <w:p>
+            <w:pPr>
+              <w:rPr>
+                <w:b w:val="0"/>
+                <w:sz w:val="22"/>
+              </w:rPr>
+            </w:pPr>
+            <w:r>
+              <w:rPr>
+                <w:b w:val="0"/>
+                <w:sz w:val="22"/>
+              </w:rPr>
+              <w:t>Equipe du support</w:t>
+            </w:r>
+          </w:p>
+        </w:tc>
+        <w:tc>
+          <w:tcPr>
+            <w:tcW w:w="3119" w:type="dxa"/>
+            <w:vAlign w:val="center"/>
+          </w:tcPr>
+          <w:p>
+            <w:pPr>
+              <w:cnfStyle w:val="000000000000" w:firstRow="0" w:lastRow="0" w:firstColumn="0" w:lastColumn="0" w:oddVBand="0" w:evenVBand="0" w:oddHBand="0" w:evenHBand="0" w:firstRowFirstColumn="0" w:firstRowLastColumn="0" w:lastRowFirstColumn="0" w:lastRowLastColumn="0"/>
+              <w:rPr>
+                <w:sz w:val="22"/>
+              </w:rPr>
+            </w:pPr>
+            <w:r>
+              <w:rPr>
+                <w:sz w:val="22"/>
+              </w:rPr>
+              <w:t>L’utilisateur modifie le statut du ticket</w:t>
+            </w:r>
+          </w:p>
+        </w:tc>
+        <w:tc>
+          <w:tcPr>
+            <w:tcW w:w="3536" w:type="dxa"/>
+            <w:vAlign w:val="center"/>
+          </w:tcPr>
+          <w:p>
+            <w:pPr>
+              <w:cnfStyle w:val="000000000000" w:firstRow="0" w:lastRow="0" w:firstColumn="0" w:lastColumn="0" w:oddVBand="0" w:evenVBand="0" w:oddHBand="0" w:evenHBand="0" w:firstRowFirstColumn="0" w:firstRowLastColumn="0" w:lastRowFirstColumn="0" w:lastRowLastColumn="0"/>
+              <w:rPr>
+                <w:sz w:val="22"/>
+              </w:rPr>
+            </w:pPr>
+            <w:r>
+              <w:rPr>
+                <w:sz w:val="22"/>
+              </w:rPr>
+              <w:t>Le demandeur est informé par mail</w:t>
+            </w:r>
+          </w:p>
+        </w:tc>
+      </w:tr>
+      <w:tr>
+        <w:trPr>
+          <w:cnfStyle w:val="000000100000" w:firstRow="0" w:lastRow="0" w:firstColumn="0" w:lastColumn="0" w:oddVBand="0" w:evenVBand="0" w:oddHBand="1" w:evenHBand="0" w:firstRowFirstColumn="0" w:firstRowLastColumn="0" w:lastRowFirstColumn="0" w:lastRowLastColumn="0"/>
+          <w:trHeight w:val="624"/>
+        </w:trPr>
+        <w:tc>
+          <w:tcPr>
+            <w:cnfStyle w:val="001000000000" w:firstRow="0" w:lastRow="0" w:firstColumn="1" w:lastColumn="0" w:oddVBand="0" w:evenVBand="0" w:oddHBand="0" w:evenHBand="0" w:firstRowFirstColumn="0" w:firstRowLastColumn="0" w:lastRowFirstColumn="0" w:lastRowLastColumn="0"/>
+            <w:tcW w:w="2405" w:type="dxa"/>
+            <w:vAlign w:val="center"/>
+          </w:tcPr>
+          <w:p>
+            <w:pPr>
+              <w:rPr>
+                <w:b w:val="0"/>
+                <w:sz w:val="22"/>
+              </w:rPr>
+            </w:pPr>
+            <w:r>
+              <w:rPr>
+                <w:b w:val="0"/>
+                <w:sz w:val="22"/>
+              </w:rPr>
+              <w:t xml:space="preserve">Equipe du support </w:t>
+            </w:r>
+          </w:p>
+        </w:tc>
+        <w:tc>
+          <w:tcPr>
+            <w:tcW w:w="3119" w:type="dxa"/>
+            <w:vAlign w:val="center"/>
+          </w:tcPr>
+          <w:p>
+            <w:pPr>
+              <w:cnfStyle w:val="000000100000" w:firstRow="0" w:lastRow="0" w:firstColumn="0" w:lastColumn="0" w:oddVBand="0" w:evenVBand="0" w:oddHBand="1" w:evenHBand="0" w:firstRowFirstColumn="0" w:firstRowLastColumn="0" w:lastRowFirstColumn="0" w:lastRowLastColumn="0"/>
+              <w:rPr>
+                <w:sz w:val="22"/>
+              </w:rPr>
+            </w:pPr>
+            <w:r>
+              <w:rPr>
+                <w:sz w:val="22"/>
+              </w:rPr>
+              <w:t xml:space="preserve">L’utilisateur modifie une base de connaissance </w:t>
+            </w:r>
+          </w:p>
+        </w:tc>
+        <w:tc>
+          <w:tcPr>
+            <w:tcW w:w="3536" w:type="dxa"/>
+            <w:vAlign w:val="center"/>
+          </w:tcPr>
+          <w:p>
+            <w:pPr>
+              <w:cnfStyle w:val="000000100000" w:firstRow="0" w:lastRow="0" w:firstColumn="0" w:lastColumn="0" w:oddVBand="0" w:evenVBand="0" w:oddHBand="1" w:evenHBand="0" w:firstRowFirstColumn="0" w:firstRowLastColumn="0" w:lastRowFirstColumn="0" w:lastRowLastColumn="0"/>
+              <w:rPr>
+                <w:sz w:val="22"/>
+              </w:rPr>
+            </w:pPr>
+            <w:r>
+              <w:rPr>
+                <w:sz w:val="22"/>
+              </w:rPr>
+              <w:t xml:space="preserve">La base de connaissance est mis à jour </w:t>
+            </w:r>
+          </w:p>
+        </w:tc>
+      </w:tr>
+      <w:tr>
+        <w:trPr>
+          <w:trHeight w:val="660"/>
+        </w:trPr>
+        <w:tc>
+          <w:tcPr>
+            <w:cnfStyle w:val="001000000000" w:firstRow="0" w:lastRow="0" w:firstColumn="1" w:lastColumn="0" w:oddVBand="0" w:evenVBand="0" w:oddHBand="0" w:evenHBand="0" w:firstRowFirstColumn="0" w:firstRowLastColumn="0" w:lastRowFirstColumn="0" w:lastRowLastColumn="0"/>
+            <w:tcW w:w="2405" w:type="dxa"/>
+            <w:vAlign w:val="center"/>
+          </w:tcPr>
+          <w:p>
+            <w:pPr>
+              <w:rPr>
+                <w:b w:val="0"/>
+                <w:sz w:val="22"/>
+              </w:rPr>
+            </w:pPr>
+            <w:r>
+              <w:rPr>
+                <w:b w:val="0"/>
+                <w:sz w:val="22"/>
+              </w:rPr>
+              <w:t xml:space="preserve">Equipe du support </w:t>
+            </w:r>
+          </w:p>
+        </w:tc>
+        <w:tc>
+          <w:tcPr>
+            <w:tcW w:w="3119" w:type="dxa"/>
+            <w:vAlign w:val="center"/>
+          </w:tcPr>
+          <w:p>
+            <w:pPr>
+              <w:cnfStyle w:val="000000000000" w:firstRow="0" w:lastRow="0" w:firstColumn="0" w:lastColumn="0" w:oddVBand="0" w:evenVBand="0" w:oddHBand="0" w:evenHBand="0" w:firstRowFirstColumn="0" w:firstRowLastColumn="0" w:lastRowFirstColumn="0" w:lastRowLastColumn="0"/>
+              <w:rPr>
+                <w:sz w:val="22"/>
+              </w:rPr>
+            </w:pPr>
+            <w:r>
+              <w:rPr>
+                <w:sz w:val="22"/>
+              </w:rPr>
+              <w:t xml:space="preserve">L’utilisateur lie un ticket à une base de connaissance </w:t>
+            </w:r>
+          </w:p>
+        </w:tc>
+        <w:tc>
+          <w:tcPr>
+            <w:tcW w:w="3536" w:type="dxa"/>
+            <w:vAlign w:val="center"/>
+          </w:tcPr>
+          <w:p>
+            <w:pPr>
+              <w:cnfStyle w:val="000000000000" w:firstRow="0" w:lastRow="0" w:firstColumn="0" w:lastColumn="0" w:oddVBand="0" w:evenVBand="0" w:oddHBand="0" w:evenHBand="0" w:firstRowFirstColumn="0" w:firstRowLastColumn="0" w:lastRowFirstColumn="0" w:lastRowLastColumn="0"/>
+              <w:rPr>
+                <w:sz w:val="22"/>
+              </w:rPr>
+            </w:pPr>
+            <w:r>
+              <w:rPr>
+                <w:sz w:val="22"/>
+              </w:rPr>
+              <w:t>Le ticket est lié à la base de connaissance</w:t>
+            </w:r>
+          </w:p>
+        </w:tc>
+      </w:tr>
+      <w:tr>
+        <w:trPr>
+          <w:cnfStyle w:val="000000100000" w:firstRow="0" w:lastRow="0" w:firstColumn="0" w:lastColumn="0" w:oddVBand="0" w:evenVBand="0" w:oddHBand="1" w:evenHBand="0" w:firstRowFirstColumn="0" w:firstRowLastColumn="0" w:lastRowFirstColumn="0" w:lastRowLastColumn="0"/>
+        </w:trPr>
+        <w:tc>
+          <w:tcPr>
+            <w:cnfStyle w:val="001000000000" w:firstRow="0" w:lastRow="0" w:firstColumn="1" w:lastColumn="0" w:oddVBand="0" w:evenVBand="0" w:oddHBand="0" w:evenHBand="0" w:firstRowFirstColumn="0" w:firstRowLastColumn="0" w:lastRowFirstColumn="0" w:lastRowLastColumn="0"/>
+            <w:tcW w:w="2405" w:type="dxa"/>
+            <w:vAlign w:val="center"/>
+          </w:tcPr>
+          <w:p>
+            <w:pPr>
+              <w:rPr>
+                <w:b w:val="0"/>
+                <w:sz w:val="22"/>
+              </w:rPr>
+            </w:pPr>
+            <w:r>
+              <w:rPr>
+                <w:b w:val="0"/>
+                <w:sz w:val="22"/>
+              </w:rPr>
+              <w:t>E</w:t>
+            </w:r>
+            <w:r>
+              <w:rPr>
+                <w:b w:val="0"/>
+                <w:sz w:val="22"/>
+              </w:rPr>
+              <w:t>quipe de</w:t>
+            </w:r>
+            <w:r>
+              <w:rPr>
+                <w:b w:val="0"/>
+                <w:sz w:val="22"/>
+              </w:rPr>
+              <w:t xml:space="preserve"> </w:t>
+            </w:r>
+            <w:r>
+              <w:rPr>
+                <w:b w:val="0"/>
+                <w:sz w:val="22"/>
+              </w:rPr>
+              <w:t>résolution</w:t>
+            </w:r>
+            <w:r>
+              <w:rPr>
+                <w:b w:val="0"/>
+                <w:sz w:val="22"/>
+              </w:rPr>
+              <w:t xml:space="preserve"> </w:t>
+            </w:r>
+          </w:p>
+        </w:tc>
+        <w:tc>
+          <w:tcPr>
+            <w:tcW w:w="3119" w:type="dxa"/>
+            <w:vAlign w:val="center"/>
+          </w:tcPr>
+          <w:p>
+            <w:pPr>
+              <w:cnfStyle w:val="000000100000" w:firstRow="0" w:lastRow="0" w:firstColumn="0" w:lastColumn="0" w:oddVBand="0" w:evenVBand="0" w:oddHBand="1" w:evenHBand="0" w:firstRowFirstColumn="0" w:firstRowLastColumn="0" w:lastRowFirstColumn="0" w:lastRowLastColumn="0"/>
+              <w:rPr>
+                <w:sz w:val="22"/>
+              </w:rPr>
+            </w:pPr>
+            <w:r>
+              <w:rPr>
+                <w:sz w:val="22"/>
+              </w:rPr>
+              <w:t xml:space="preserve">L’utilisateur modifie une base de connaissance </w:t>
+            </w:r>
+          </w:p>
+        </w:tc>
+        <w:tc>
+          <w:tcPr>
+            <w:tcW w:w="3536" w:type="dxa"/>
+            <w:vAlign w:val="center"/>
+          </w:tcPr>
+          <w:p>
+            <w:pPr>
+              <w:cnfStyle w:val="000000100000" w:firstRow="0" w:lastRow="0" w:firstColumn="0" w:lastColumn="0" w:oddVBand="0" w:evenVBand="0" w:oddHBand="1" w:evenHBand="0" w:firstRowFirstColumn="0" w:firstRowLastColumn="0" w:lastRowFirstColumn="0" w:lastRowLastColumn="0"/>
+              <w:rPr>
+                <w:sz w:val="22"/>
+              </w:rPr>
+            </w:pPr>
+            <w:r>
+              <w:rPr>
+                <w:sz w:val="22"/>
+              </w:rPr>
+              <w:t xml:space="preserve">La base de connaissance est mis à jour </w:t>
+            </w:r>
+          </w:p>
+        </w:tc>
+      </w:tr>
+      <w:tr>
+        <w:tc>
+          <w:tcPr>
+            <w:cnfStyle w:val="001000000000" w:firstRow="0" w:lastRow="0" w:firstColumn="1" w:lastColumn="0" w:oddVBand="0" w:evenVBand="0" w:oddHBand="0" w:evenHBand="0" w:firstRowFirstColumn="0" w:firstRowLastColumn="0" w:lastRowFirstColumn="0" w:lastRowLastColumn="0"/>
+            <w:tcW w:w="2405" w:type="dxa"/>
+            <w:vAlign w:val="center"/>
+          </w:tcPr>
+          <w:p>
+            <w:pPr>
+              <w:rPr>
+                <w:sz w:val="22"/>
+              </w:rPr>
+            </w:pPr>
+            <w:r>
+              <w:rPr>
+                <w:b w:val="0"/>
+                <w:sz w:val="22"/>
+              </w:rPr>
+              <w:t>E</w:t>
+            </w:r>
+            <w:r>
+              <w:rPr>
+                <w:b w:val="0"/>
+                <w:sz w:val="22"/>
+              </w:rPr>
+              <w:t xml:space="preserve">quipe de résolution </w:t>
+            </w:r>
+            <w:r>
+              <w:rPr>
+                <w:b w:val="0"/>
+                <w:sz w:val="22"/>
+              </w:rPr>
+              <w:t xml:space="preserve"> </w:t>
+            </w:r>
+          </w:p>
+        </w:tc>
+        <w:tc>
+          <w:tcPr>
+            <w:tcW w:w="3119" w:type="dxa"/>
+            <w:vAlign w:val="center"/>
+          </w:tcPr>
+          <w:p>
+            <w:pPr>
+              <w:cnfStyle w:val="000000000000" w:firstRow="0" w:lastRow="0" w:firstColumn="0" w:lastColumn="0" w:oddVBand="0" w:evenVBand="0" w:oddHBand="0" w:evenHBand="0" w:firstRowFirstColumn="0" w:firstRowLastColumn="0" w:lastRowFirstColumn="0" w:lastRowLastColumn="0"/>
+              <w:rPr>
+                <w:sz w:val="22"/>
+              </w:rPr>
+            </w:pPr>
+            <w:r>
+              <w:rPr>
+                <w:sz w:val="22"/>
+              </w:rPr>
+              <w:t xml:space="preserve">L’utilisateur lie un ticket à une base de connaissance </w:t>
+            </w:r>
+          </w:p>
+        </w:tc>
+        <w:tc>
+          <w:tcPr>
+            <w:tcW w:w="3536" w:type="dxa"/>
+            <w:vAlign w:val="center"/>
+          </w:tcPr>
+          <w:p>
+            <w:pPr>
+              <w:cnfStyle w:val="000000000000" w:firstRow="0" w:lastRow="0" w:firstColumn="0" w:lastColumn="0" w:oddVBand="0" w:evenVBand="0" w:oddHBand="0" w:evenHBand="0" w:firstRowFirstColumn="0" w:firstRowLastColumn="0" w:lastRowFirstColumn="0" w:lastRowLastColumn="0"/>
+              <w:rPr>
+                <w:sz w:val="22"/>
+              </w:rPr>
+            </w:pPr>
+            <w:r>
+              <w:rPr>
+                <w:sz w:val="22"/>
+              </w:rPr>
+              <w:t>Le ticket est lié à la base de connaissance</w:t>
+            </w:r>
+          </w:p>
+        </w:tc>
+      </w:tr>
+      <w:tr>
+        <w:trPr>
+          <w:cnfStyle w:val="000000100000" w:firstRow="0" w:lastRow="0" w:firstColumn="0" w:lastColumn="0" w:oddVBand="0" w:evenVBand="0" w:oddHBand="1" w:evenHBand="0" w:firstRowFirstColumn="0" w:firstRowLastColumn="0" w:lastRowFirstColumn="0" w:lastRowLastColumn="0"/>
+        </w:trPr>
+        <w:tc>
+          <w:tcPr>
+            <w:cnfStyle w:val="001000000000" w:firstRow="0" w:lastRow="0" w:firstColumn="1" w:lastColumn="0" w:oddVBand="0" w:evenVBand="0" w:oddHBand="0" w:evenHBand="0" w:firstRowFirstColumn="0" w:firstRowLastColumn="0" w:lastRowFirstColumn="0" w:lastRowLastColumn="0"/>
+            <w:tcW w:w="2405" w:type="dxa"/>
+            <w:vAlign w:val="center"/>
+          </w:tcPr>
+          <w:p>
+            <w:pPr>
+              <w:rPr>
+                <w:b w:val="0"/>
+                <w:sz w:val="22"/>
+              </w:rPr>
+            </w:pPr>
+            <w:r>
+              <w:rPr>
+                <w:b w:val="0"/>
+                <w:sz w:val="22"/>
+              </w:rPr>
+              <w:t>Responsable</w:t>
+            </w:r>
+          </w:p>
+        </w:tc>
+        <w:tc>
+          <w:tcPr>
+            <w:tcW w:w="3119" w:type="dxa"/>
+            <w:vAlign w:val="center"/>
+          </w:tcPr>
+          <w:p>
+            <w:pPr>
+              <w:cnfStyle w:val="000000100000" w:firstRow="0" w:lastRow="0" w:firstColumn="0" w:lastColumn="0" w:oddVBand="0" w:evenVBand="0" w:oddHBand="1" w:evenHBand="0" w:firstRowFirstColumn="0" w:firstRowLastColumn="0" w:lastRowFirstColumn="0" w:lastRowLastColumn="0"/>
+              <w:rPr>
+                <w:sz w:val="22"/>
+              </w:rPr>
+            </w:pPr>
+            <w:r>
+              <w:rPr>
+                <w:sz w:val="22"/>
+              </w:rPr>
+              <w:t>L’utilisateur clique sur le bouton tableau de bord</w:t>
+            </w:r>
+          </w:p>
+        </w:tc>
+        <w:tc>
+          <w:tcPr>
+            <w:tcW w:w="3536" w:type="dxa"/>
+            <w:vAlign w:val="center"/>
+          </w:tcPr>
+          <w:p>
+            <w:pPr>
+              <w:cnfStyle w:val="000000100000" w:firstRow="0" w:lastRow="0" w:firstColumn="0" w:lastColumn="0" w:oddVBand="0" w:evenVBand="0" w:oddHBand="1" w:evenHBand="0" w:firstRowFirstColumn="0" w:firstRowLastColumn="0" w:lastRowFirstColumn="0" w:lastRowLastColumn="0"/>
+              <w:rPr>
+                <w:sz w:val="22"/>
+              </w:rPr>
+            </w:pPr>
+            <w:r>
+              <w:rPr>
+                <w:sz w:val="22"/>
+              </w:rPr>
+              <w:t>La page du tableau de bord apparaît</w:t>
+            </w:r>
+          </w:p>
+        </w:tc>
+      </w:tr>
+    </w:tbl>
+    <w:p/>
+    <w:p>
+      <w:pPr>
+        <w:pStyle w:val="En-tte"/>
+        <w:tabs>
+          <w:tab w:val="clear" w:pos="4536"/>
+          <w:tab w:val="clear" w:pos="9072"/>
+        </w:tabs>
+        <w:ind w:left="717"/>
+        <w:rPr>
+          <w:szCs w:val="14"/>
+        </w:rPr>
+      </w:pPr>
+    </w:p>
+    <w:p>
+      <w:pPr>
+        <w:pStyle w:val="En-tte"/>
+        <w:tabs>
+          <w:tab w:val="clear" w:pos="4536"/>
+          <w:tab w:val="clear" w:pos="9072"/>
+        </w:tabs>
+        <w:ind w:left="717"/>
+        <w:rPr>
+          <w:szCs w:val="14"/>
+        </w:rPr>
+      </w:pPr>
+    </w:p>
+    <w:p>
+      <w:pPr>
+        <w:pStyle w:val="En-tte"/>
+        <w:tabs>
+          <w:tab w:val="clear" w:pos="4536"/>
+          <w:tab w:val="clear" w:pos="9072"/>
+        </w:tabs>
+        <w:ind w:left="717"/>
+        <w:rPr>
+          <w:szCs w:val="14"/>
+        </w:rPr>
+      </w:pPr>
+    </w:p>
+    <w:p>
+      <w:pPr>
+        <w:rPr>
+          <w:szCs w:val="14"/>
+        </w:rPr>
+      </w:pPr>
+      <w:r>
+        <w:rPr>
+          <w:szCs w:val="14"/>
+        </w:rPr>
+        <w:br w:type="page"/>
+      </w:r>
+      <w:bookmarkStart w:id="19" w:name="_GoBack"/>
+      <w:bookmarkEnd w:id="19"/>
+    </w:p>
+    <w:p>
+      <w:pPr>
+        <w:pStyle w:val="Titre2"/>
+        <w:rPr>
+          <w:i/>
+          <w:iCs/>
+        </w:rPr>
+      </w:pPr>
+      <w:bookmarkStart w:id="20" w:name="_Toc25553310"/>
+      <w:bookmarkStart w:id="21" w:name="_Toc71691015"/>
+      <w:bookmarkStart w:id="22" w:name="_Toc499021839"/>
+      <w:bookmarkStart w:id="23" w:name="_Toc133928828"/>
+      <w:r>
+        <w:rPr>
+          <w:rFonts w:cs="Arial"/>
+        </w:rPr>
+        <w:lastRenderedPageBreak/>
+        <w:t>R</w:t>
+      </w:r>
+      <w:r>
+        <w:rPr>
+          <w:rFonts w:cs="Arial"/>
+        </w:rPr>
+        <w:t>isques techniques</w:t>
+      </w:r>
+      <w:bookmarkEnd w:id="20"/>
+      <w:bookmarkEnd w:id="21"/>
+      <w:bookmarkEnd w:id="22"/>
+      <w:bookmarkEnd w:id="23"/>
+    </w:p>
+    <w:p>
+      <w:pPr>
         <w:pStyle w:val="Retraitnormal1"/>
         <w:numPr>
           <w:ilvl w:val="0"/>
@@ -6917,35 +7934,50 @@
         </w:numPr>
         <w:ind w:left="360"/>
         <w:rPr>
-          <w:rFonts w:ascii="Arial" w:hAnsi="Arial"/>
-          <w:i/>
+          <w:rFonts w:ascii="Arial" w:hAnsi="Arial" w:cs="Arial"/>
           <w:iCs/>
           <w:sz w:val="24"/>
-          <w:szCs w:val="14"/>
-          <w:lang w:eastAsia="fr-FR"/>
-        </w:rPr>
-      </w:pPr>
-      <w:r>
-        <w:rPr>
-          <w:rFonts w:ascii="Arial" w:hAnsi="Arial"/>
-          <w:i/>
-          <w:iCs/>
+        </w:rPr>
+      </w:pPr>
+    </w:p>
+    <w:p>
+      <w:pPr>
+        <w:pStyle w:val="Retraitnormal1"/>
+        <w:numPr>
+          <w:ilvl w:val="0"/>
+          <w:numId w:val="5"/>
+        </w:numPr>
+        <w:rPr>
+          <w:rFonts w:ascii="Arial" w:hAnsi="Arial" w:cs="Arial"/>
+          <w:i/>
           <w:sz w:val="24"/>
-          <w:szCs w:val="14"/>
-          <w:lang w:eastAsia="fr-FR"/>
-        </w:rPr>
-        <w:t>Le concept</w:t>
-      </w:r>
-      <w:r>
-        <w:rPr>
-          <w:rFonts w:ascii="Arial" w:hAnsi="Arial"/>
-          <w:i/>
-          <w:iCs/>
+        </w:rPr>
+      </w:pPr>
+      <w:proofErr w:type="gramStart"/>
+      <w:r>
+        <w:rPr>
+          <w:rFonts w:ascii="Arial" w:hAnsi="Arial" w:cs="Arial"/>
+          <w:i/>
           <w:sz w:val="24"/>
-          <w:szCs w:val="14"/>
-          <w:lang w:eastAsia="fr-FR"/>
-        </w:rPr>
-        <w:t xml:space="preserve"> complet avec toutes ses annexes:</w:t>
+        </w:rPr>
+        <w:t>risques</w:t>
+      </w:r>
+      <w:proofErr w:type="gramEnd"/>
+      <w:r>
+        <w:rPr>
+          <w:rFonts w:ascii="Arial" w:hAnsi="Arial" w:cs="Arial"/>
+          <w:i/>
+          <w:sz w:val="24"/>
+        </w:rPr>
+        <w:t xml:space="preserve"> techniques (complexité, manque de compétences, …)</w:t>
+      </w:r>
+      <w:r>
+        <w:rPr>
+          <w:rFonts w:ascii="Arial" w:hAnsi="Arial" w:cs="Arial"/>
+          <w:i/>
+          <w:sz w:val="24"/>
+        </w:rPr>
+        <w:t>.</w:t>
       </w:r>
     </w:p>
     <w:p>
@@ -6957,12 +7989,9 @@
         </w:numPr>
         <w:ind w:left="360"/>
         <w:rPr>
-          <w:rFonts w:ascii="Arial" w:hAnsi="Arial"/>
-          <w:i/>
-          <w:iCs/>
+          <w:rFonts w:ascii="Arial" w:hAnsi="Arial" w:cs="Arial"/>
+          <w:i/>
           <w:sz w:val="24"/>
-          <w:szCs w:val="14"/>
-          <w:lang w:eastAsia="fr-FR"/>
         </w:rPr>
       </w:pPr>
     </w:p>
@@ -6975,498 +8004,27 @@
         </w:numPr>
         <w:ind w:left="360"/>
         <w:rPr>
-          <w:rFonts w:ascii="Arial" w:hAnsi="Arial"/>
-          <w:i/>
-          <w:iCs/>
+          <w:rFonts w:ascii="Arial" w:hAnsi="Arial" w:cs="Arial"/>
+          <w:i/>
           <w:sz w:val="24"/>
-          <w:szCs w:val="14"/>
-          <w:lang w:eastAsia="fr-FR"/>
-        </w:rPr>
-      </w:pPr>
-      <w:r>
-        <w:rPr>
-          <w:rFonts w:ascii="Arial" w:hAnsi="Arial"/>
-          <w:i/>
-          <w:iCs/>
+        </w:rPr>
+      </w:pPr>
+      <w:r>
+        <w:rPr>
+          <w:rFonts w:ascii="Arial" w:hAnsi="Arial" w:cs="Arial"/>
+          <w:i/>
           <w:sz w:val="24"/>
-          <w:szCs w:val="14"/>
-          <w:lang w:eastAsia="fr-FR"/>
-        </w:rPr>
-        <w:t xml:space="preserve">Par exemple : </w:t>
-      </w:r>
-    </w:p>
-    <w:p>
-      <w:pPr>
-        <w:pStyle w:val="Retraitnormal1"/>
-        <w:numPr>
-          <w:ilvl w:val="0"/>
-          <w:numId w:val="4"/>
-        </w:numPr>
-        <w:rPr>
-          <w:rFonts w:ascii="Arial" w:hAnsi="Arial"/>
-          <w:i/>
-          <w:iCs/>
+        </w:rPr>
+        <w:t>Décrire aussi quelles solutions ont été appliquées pour réduire les risques (priorités, formation, actions, …)</w:t>
+      </w:r>
+      <w:r>
+        <w:rPr>
+          <w:rFonts w:ascii="Arial" w:hAnsi="Arial" w:cs="Arial"/>
+          <w:i/>
           <w:sz w:val="24"/>
-          <w:szCs w:val="14"/>
-          <w:lang w:eastAsia="fr-FR"/>
-        </w:rPr>
-      </w:pPr>
-      <w:r>
-        <w:rPr>
-          <w:rFonts w:ascii="Arial" w:hAnsi="Arial"/>
-          <w:i/>
-          <w:iCs/>
-          <w:sz w:val="24"/>
-          <w:szCs w:val="14"/>
-          <w:lang w:eastAsia="fr-FR"/>
-        </w:rPr>
-        <w:t>M</w:t>
-      </w:r>
-      <w:r>
-        <w:rPr>
-          <w:rFonts w:ascii="Arial" w:hAnsi="Arial"/>
-          <w:i/>
-          <w:iCs/>
-          <w:sz w:val="24"/>
-          <w:szCs w:val="14"/>
-          <w:lang w:eastAsia="fr-FR"/>
-        </w:rPr>
-        <w:t>ultimédia: carte de site, maquettes papier, story board préliminaire, …</w:t>
-      </w:r>
-    </w:p>
-    <w:p>
-      <w:pPr>
-        <w:pStyle w:val="Retraitnormal1"/>
-        <w:numPr>
-          <w:ilvl w:val="0"/>
-          <w:numId w:val="4"/>
-        </w:numPr>
-        <w:rPr>
-          <w:rFonts w:ascii="Arial" w:hAnsi="Arial"/>
-          <w:i/>
-          <w:iCs/>
-          <w:sz w:val="24"/>
-          <w:szCs w:val="14"/>
-          <w:lang w:eastAsia="fr-FR"/>
-        </w:rPr>
-      </w:pPr>
-      <w:r>
-        <w:rPr>
-          <w:rFonts w:ascii="Arial" w:hAnsi="Arial"/>
-          <w:i/>
-          <w:iCs/>
-          <w:sz w:val="24"/>
-          <w:szCs w:val="14"/>
-          <w:lang w:eastAsia="fr-FR"/>
-        </w:rPr>
-        <w:t>B</w:t>
-      </w:r>
-      <w:r>
-        <w:rPr>
-          <w:rFonts w:ascii="Arial" w:hAnsi="Arial"/>
-          <w:i/>
-          <w:iCs/>
-          <w:sz w:val="24"/>
-          <w:szCs w:val="14"/>
-          <w:lang w:eastAsia="fr-FR"/>
-        </w:rPr>
-        <w:t>ases de données: interfaces graphiques, modèle conceptuel</w:t>
-      </w:r>
-      <w:r>
-        <w:rPr>
-          <w:rFonts w:ascii="Arial" w:hAnsi="Arial"/>
-          <w:i/>
-          <w:iCs/>
-          <w:sz w:val="24"/>
-          <w:szCs w:val="14"/>
-          <w:lang w:eastAsia="fr-FR"/>
         </w:rPr>
         <w:t>.</w:t>
       </w:r>
-    </w:p>
-    <w:p>
-      <w:pPr>
-        <w:pStyle w:val="Retraitnormal1"/>
-        <w:numPr>
-          <w:ilvl w:val="0"/>
-          <w:numId w:val="4"/>
-        </w:numPr>
-        <w:rPr>
-          <w:rFonts w:ascii="Arial" w:hAnsi="Arial"/>
-          <w:i/>
-          <w:iCs/>
-          <w:sz w:val="24"/>
-          <w:szCs w:val="14"/>
-          <w:lang w:eastAsia="fr-FR"/>
-        </w:rPr>
-      </w:pPr>
-      <w:r>
-        <w:rPr>
-          <w:rFonts w:ascii="Arial" w:hAnsi="Arial"/>
-          <w:i/>
-          <w:iCs/>
-          <w:sz w:val="24"/>
-          <w:szCs w:val="14"/>
-          <w:lang w:eastAsia="fr-FR"/>
-        </w:rPr>
-        <w:t>P</w:t>
-      </w:r>
-      <w:r>
-        <w:rPr>
-          <w:rFonts w:ascii="Arial" w:hAnsi="Arial"/>
-          <w:i/>
-          <w:iCs/>
-          <w:sz w:val="24"/>
-          <w:szCs w:val="14"/>
-          <w:lang w:eastAsia="fr-FR"/>
-        </w:rPr>
-        <w:t>rogrammation: interfaces graphiques, maquettes, analyse fonctionnelle…</w:t>
-      </w:r>
-    </w:p>
-    <w:p>
-      <w:pPr>
-        <w:pStyle w:val="Retraitnormal1"/>
-        <w:numPr>
-          <w:ilvl w:val="0"/>
-          <w:numId w:val="4"/>
-        </w:numPr>
-        <w:rPr>
-          <w:rFonts w:ascii="Arial" w:hAnsi="Arial"/>
-          <w:i/>
-          <w:iCs/>
-          <w:sz w:val="24"/>
-          <w:szCs w:val="14"/>
-          <w:lang w:eastAsia="fr-FR"/>
-        </w:rPr>
-      </w:pPr>
-      <w:r>
-        <w:rPr>
-          <w:rFonts w:ascii="Arial" w:hAnsi="Arial"/>
-          <w:i/>
-          <w:iCs/>
-          <w:sz w:val="24"/>
-          <w:szCs w:val="14"/>
-          <w:lang w:eastAsia="fr-FR"/>
-        </w:rPr>
-        <w:t>…</w:t>
-      </w:r>
-    </w:p>
-    <w:p>
-      <w:pPr>
-        <w:pStyle w:val="Retraitnormal1"/>
-        <w:numPr>
-          <w:ilvl w:val="0"/>
-          <w:numId w:val="0"/>
-        </w:numPr>
-        <w:ind w:left="720"/>
-        <w:rPr>
-          <w:rFonts w:ascii="Arial" w:hAnsi="Arial"/>
-          <w:sz w:val="24"/>
-          <w:szCs w:val="14"/>
-          <w:lang w:eastAsia="fr-FR"/>
-        </w:rPr>
-      </w:pPr>
-    </w:p>
-    <w:p>
-      <w:pPr>
-        <w:pStyle w:val="Titre2"/>
-        <w:rPr>
-          <w:i/>
-          <w:iCs/>
-        </w:rPr>
-      </w:pPr>
-      <w:bookmarkStart w:id="16" w:name="_Toc71691012"/>
-      <w:bookmarkStart w:id="17" w:name="_Toc499021838"/>
-      <w:bookmarkStart w:id="18" w:name="_Toc133928827"/>
-      <w:r>
-        <w:rPr>
-          <w:iCs/>
-        </w:rPr>
-        <w:t>Stratégie de test</w:t>
-      </w:r>
-      <w:bookmarkEnd w:id="16"/>
-      <w:bookmarkEnd w:id="17"/>
-      <w:bookmarkEnd w:id="18"/>
-    </w:p>
-    <w:p/>
-    <w:p>
-      <w:pPr>
-        <w:pStyle w:val="En-tte"/>
-        <w:ind w:firstLine="360"/>
-        <w:rPr>
-          <w:i/>
-          <w:iCs/>
-          <w:szCs w:val="14"/>
-        </w:rPr>
-      </w:pPr>
-      <w:r>
-        <w:rPr>
-          <w:i/>
-          <w:iCs/>
-          <w:szCs w:val="14"/>
-        </w:rPr>
-        <w:t xml:space="preserve">Décrire la stratégie globale de test: </w:t>
-      </w:r>
-    </w:p>
-    <w:p>
-      <w:pPr>
-        <w:pStyle w:val="En-tte"/>
-        <w:ind w:firstLine="360"/>
-        <w:rPr>
-          <w:i/>
-          <w:iCs/>
-          <w:szCs w:val="14"/>
-        </w:rPr>
-      </w:pPr>
-    </w:p>
-    <w:p>
-      <w:pPr>
-        <w:pStyle w:val="En-tte"/>
-        <w:numPr>
-          <w:ilvl w:val="0"/>
-          <w:numId w:val="6"/>
-        </w:numPr>
-        <w:tabs>
-          <w:tab w:val="clear" w:pos="4536"/>
-          <w:tab w:val="clear" w:pos="9072"/>
-        </w:tabs>
-        <w:rPr>
-          <w:i/>
-          <w:iCs/>
-          <w:szCs w:val="14"/>
-        </w:rPr>
-      </w:pPr>
-      <w:proofErr w:type="gramStart"/>
-      <w:r>
-        <w:rPr>
-          <w:i/>
-          <w:iCs/>
-          <w:szCs w:val="14"/>
-        </w:rPr>
-        <w:t>t</w:t>
-      </w:r>
-      <w:r>
-        <w:rPr>
-          <w:i/>
-          <w:iCs/>
-          <w:szCs w:val="14"/>
-        </w:rPr>
-        <w:t>ypes</w:t>
-      </w:r>
-      <w:proofErr w:type="gramEnd"/>
-      <w:r>
-        <w:rPr>
-          <w:i/>
-          <w:iCs/>
-          <w:szCs w:val="14"/>
-        </w:rPr>
-        <w:t xml:space="preserve"> de des tests et ordre dans lequel ils seront effectués.</w:t>
-      </w:r>
-    </w:p>
-    <w:p>
-      <w:pPr>
-        <w:pStyle w:val="En-tte"/>
-        <w:numPr>
-          <w:ilvl w:val="0"/>
-          <w:numId w:val="6"/>
-        </w:numPr>
-        <w:tabs>
-          <w:tab w:val="clear" w:pos="4536"/>
-          <w:tab w:val="clear" w:pos="9072"/>
-        </w:tabs>
-        <w:rPr>
-          <w:i/>
-          <w:iCs/>
-          <w:szCs w:val="14"/>
-        </w:rPr>
-      </w:pPr>
-      <w:proofErr w:type="gramStart"/>
-      <w:r>
-        <w:rPr>
-          <w:i/>
-          <w:iCs/>
-          <w:szCs w:val="14"/>
-        </w:rPr>
-        <w:t>l</w:t>
-      </w:r>
-      <w:r>
-        <w:rPr>
-          <w:i/>
-          <w:iCs/>
-          <w:szCs w:val="14"/>
-        </w:rPr>
-        <w:t>es</w:t>
-      </w:r>
-      <w:proofErr w:type="gramEnd"/>
-      <w:r>
-        <w:rPr>
-          <w:i/>
-          <w:iCs/>
-          <w:szCs w:val="14"/>
-        </w:rPr>
-        <w:t xml:space="preserve"> moyens à mettre en œuvre</w:t>
-      </w:r>
-      <w:r>
-        <w:rPr>
-          <w:i/>
-          <w:iCs/>
-          <w:szCs w:val="14"/>
-        </w:rPr>
-        <w:t>.</w:t>
-      </w:r>
-    </w:p>
-    <w:p>
-      <w:pPr>
-        <w:pStyle w:val="En-tte"/>
-        <w:numPr>
-          <w:ilvl w:val="0"/>
-          <w:numId w:val="6"/>
-        </w:numPr>
-        <w:tabs>
-          <w:tab w:val="clear" w:pos="4536"/>
-          <w:tab w:val="clear" w:pos="9072"/>
-        </w:tabs>
-        <w:rPr>
-          <w:i/>
-          <w:iCs/>
-          <w:szCs w:val="14"/>
-        </w:rPr>
-      </w:pPr>
-      <w:proofErr w:type="gramStart"/>
-      <w:r>
-        <w:rPr>
-          <w:i/>
-          <w:iCs/>
-          <w:szCs w:val="14"/>
-        </w:rPr>
-        <w:t>c</w:t>
-      </w:r>
-      <w:r>
-        <w:rPr>
-          <w:i/>
-          <w:iCs/>
-          <w:szCs w:val="14"/>
-        </w:rPr>
-        <w:t>ouverture</w:t>
-      </w:r>
-      <w:proofErr w:type="gramEnd"/>
-      <w:r>
-        <w:rPr>
-          <w:i/>
-          <w:iCs/>
-          <w:szCs w:val="14"/>
-        </w:rPr>
-        <w:t xml:space="preserve"> des tests (tests exhaustifs ou non, si non, pourquoi ?)</w:t>
-      </w:r>
-      <w:r>
-        <w:rPr>
-          <w:i/>
-          <w:iCs/>
-          <w:szCs w:val="14"/>
-        </w:rPr>
-        <w:t>.</w:t>
-      </w:r>
-    </w:p>
-    <w:p>
-      <w:pPr>
-        <w:pStyle w:val="En-tte"/>
-        <w:numPr>
-          <w:ilvl w:val="0"/>
-          <w:numId w:val="6"/>
-        </w:numPr>
-        <w:tabs>
-          <w:tab w:val="clear" w:pos="4536"/>
-          <w:tab w:val="clear" w:pos="9072"/>
-        </w:tabs>
-        <w:rPr>
-          <w:i/>
-          <w:iCs/>
-          <w:szCs w:val="14"/>
-        </w:rPr>
-      </w:pPr>
-      <w:proofErr w:type="gramStart"/>
-      <w:r>
-        <w:rPr>
-          <w:i/>
-          <w:iCs/>
-          <w:szCs w:val="14"/>
-        </w:rPr>
-        <w:t>d</w:t>
-      </w:r>
-      <w:r>
-        <w:rPr>
-          <w:i/>
-          <w:iCs/>
-          <w:szCs w:val="14"/>
-        </w:rPr>
-        <w:t>onnées</w:t>
-      </w:r>
-      <w:proofErr w:type="gramEnd"/>
-      <w:r>
-        <w:rPr>
-          <w:i/>
-          <w:iCs/>
-          <w:szCs w:val="14"/>
-        </w:rPr>
-        <w:t xml:space="preserve"> de test à prévoir (données réelles ?)</w:t>
-      </w:r>
-      <w:r>
-        <w:rPr>
-          <w:i/>
-          <w:iCs/>
-          <w:szCs w:val="14"/>
-        </w:rPr>
-        <w:t>.</w:t>
-      </w:r>
-    </w:p>
-    <w:p>
-      <w:pPr>
-        <w:pStyle w:val="En-tte"/>
-        <w:numPr>
-          <w:ilvl w:val="0"/>
-          <w:numId w:val="6"/>
-        </w:numPr>
-        <w:tabs>
-          <w:tab w:val="clear" w:pos="4536"/>
-          <w:tab w:val="clear" w:pos="9072"/>
-        </w:tabs>
-        <w:rPr>
-          <w:i/>
-          <w:iCs/>
-          <w:szCs w:val="14"/>
-        </w:rPr>
-      </w:pPr>
-      <w:proofErr w:type="gramStart"/>
-      <w:r>
-        <w:rPr>
-          <w:i/>
-          <w:iCs/>
-          <w:szCs w:val="14"/>
-        </w:rPr>
-        <w:t>les</w:t>
-      </w:r>
-      <w:proofErr w:type="gramEnd"/>
-      <w:r>
-        <w:rPr>
-          <w:i/>
-          <w:iCs/>
-          <w:szCs w:val="14"/>
-        </w:rPr>
-        <w:t xml:space="preserve"> testeurs extérieurs éventuels.</w:t>
-      </w:r>
-    </w:p>
-    <w:p>
-      <w:pPr>
-        <w:pStyle w:val="En-tte"/>
-        <w:tabs>
-          <w:tab w:val="clear" w:pos="4536"/>
-          <w:tab w:val="clear" w:pos="9072"/>
-        </w:tabs>
-        <w:ind w:left="717"/>
-        <w:rPr>
-          <w:szCs w:val="14"/>
-        </w:rPr>
-      </w:pPr>
     </w:p>
     <w:p>
       <w:pPr>
@@ -7477,10 +8035,9 @@
         </w:numPr>
         <w:ind w:left="360"/>
         <w:rPr>
-          <w:rFonts w:ascii="Arial" w:hAnsi="Arial"/>
+          <w:rFonts w:ascii="Arial" w:hAnsi="Arial" w:cs="Arial"/>
+          <w:iCs/>
           <w:sz w:val="24"/>
-          <w:szCs w:val="14"/>
-          <w:lang w:eastAsia="fr-FR"/>
         </w:rPr>
       </w:pPr>
     </w:p>
@@ -7492,26 +8049,71 @@
           <w:iCs/>
         </w:rPr>
       </w:pPr>
-      <w:bookmarkStart w:id="19" w:name="_Toc25553310"/>
-      <w:bookmarkStart w:id="20" w:name="_Toc71691015"/>
-      <w:bookmarkStart w:id="21" w:name="_Toc499021839"/>
-      <w:bookmarkStart w:id="22" w:name="_Toc133928828"/>
-      <w:r>
-        <w:rPr>
-          <w:rFonts w:cs="Arial"/>
-        </w:rPr>
-        <w:t>R</w:t>
-      </w:r>
-      <w:r>
-        <w:rPr>
-          <w:rFonts w:cs="Arial"/>
-        </w:rPr>
-        <w:t>isques techniques</w:t>
-      </w:r>
-      <w:bookmarkEnd w:id="19"/>
-      <w:bookmarkEnd w:id="20"/>
-      <w:bookmarkEnd w:id="21"/>
-      <w:bookmarkEnd w:id="22"/>
+      <w:bookmarkStart w:id="24" w:name="_Toc499021840"/>
+      <w:bookmarkStart w:id="25" w:name="_Toc133928829"/>
+      <w:r>
+        <w:rPr>
+          <w:iCs/>
+        </w:rPr>
+        <w:t>Planification</w:t>
+      </w:r>
+      <w:bookmarkEnd w:id="24"/>
+      <w:bookmarkEnd w:id="25"/>
+    </w:p>
+    <w:p/>
+    <w:p>
+      <w:r>
+        <w:t>Pour la gestion de mon projet, j’ai décidé d’utiliser la méthode agile via l’outil Icescrum.</w:t>
+      </w:r>
+    </w:p>
+    <w:p/>
+    <w:p>
+      <w:r>
+        <w:t>Je vais découper mon projet en 3 partie distinctes :</w:t>
+      </w:r>
+    </w:p>
+    <w:p/>
+    <w:p>
+      <w:r>
+        <w:t>La première partie sera focalisé sur l’analyse du logiciel. Cette partie commencera le 2 mai 2023 et se terminera le vendredi 5 mai 2023.</w:t>
+      </w:r>
+    </w:p>
+    <w:p/>
+    <w:p>
+      <w:r>
+        <w:t>La seconde partie sera focalisé sur l’implémentation des différents serveurs et des différentes fonctionnalités. Cette partie commencera le lundi 8 mai 2023 et se terminera le mardi 23 mai.</w:t>
+      </w:r>
+    </w:p>
+    <w:p/>
+    <w:p>
+      <w:r>
+        <w:t>La troisième partie sera centralisé sur tous les tests que j’effectuerai sur GLPI. Cette partie commencera le jeudi 25 mai et se terminera le 2 juin.</w:t>
+      </w:r>
+    </w:p>
+    <w:p/>
+    <w:p>
+      <w:r>
+        <w:t>Toute la documentation du projet se fera petit à petit tout au long du projet.</w:t>
+      </w:r>
+    </w:p>
+    <w:p/>
+    <w:p>
+      <w:r>
+        <w:t>Voici le lien de mon Icescrum pour plus d’information :</w:t>
+      </w:r>
+    </w:p>
+    <w:p>
+      <w:hyperlink r:id="rId13" w:history="1">
+        <w:r>
+          <w:rPr>
+            <w:rStyle w:val="Lienhypertexte"/>
+          </w:rPr>
+          <w:t>https://icescrum.cpnv.ch/p/TPIENZO/#/project</w:t>
+        </w:r>
+      </w:hyperlink>
+      <w:r>
+        <w:t xml:space="preserve">  </w:t>
+      </w:r>
     </w:p>
     <w:p>
       <w:pPr>
@@ -7522,51 +8124,37 @@
         </w:numPr>
         <w:ind w:left="360"/>
         <w:rPr>
-          <w:rFonts w:ascii="Arial" w:hAnsi="Arial" w:cs="Arial"/>
+          <w:rFonts w:ascii="Arial" w:hAnsi="Arial"/>
+          <w:i/>
           <w:iCs/>
           <w:sz w:val="24"/>
+          <w:szCs w:val="14"/>
+          <w:lang w:eastAsia="fr-FR"/>
         </w:rPr>
       </w:pPr>
     </w:p>
     <w:p>
       <w:pPr>
-        <w:pStyle w:val="Retraitnormal1"/>
-        <w:numPr>
-          <w:ilvl w:val="0"/>
-          <w:numId w:val="5"/>
-        </w:numPr>
-        <w:rPr>
-          <w:rFonts w:ascii="Arial" w:hAnsi="Arial" w:cs="Arial"/>
-          <w:i/>
-          <w:sz w:val="24"/>
-        </w:rPr>
-      </w:pPr>
-      <w:proofErr w:type="gramStart"/>
-      <w:r>
-        <w:rPr>
-          <w:rFonts w:ascii="Arial" w:hAnsi="Arial" w:cs="Arial"/>
-          <w:i/>
-          <w:sz w:val="24"/>
-        </w:rPr>
-        <w:t>risques</w:t>
-      </w:r>
-      <w:proofErr w:type="gramEnd"/>
-      <w:r>
-        <w:rPr>
-          <w:rFonts w:ascii="Arial" w:hAnsi="Arial" w:cs="Arial"/>
-          <w:i/>
-          <w:sz w:val="24"/>
-        </w:rPr>
-        <w:t xml:space="preserve"> techniques (complexité, manque de compétences, …)</w:t>
-      </w:r>
-      <w:r>
-        <w:rPr>
-          <w:rFonts w:ascii="Arial" w:hAnsi="Arial" w:cs="Arial"/>
-          <w:i/>
-          <w:sz w:val="24"/>
-        </w:rPr>
-        <w:t>.</w:t>
-      </w:r>
+        <w:pStyle w:val="Titre2"/>
+        <w:rPr>
+          <w:i/>
+          <w:iCs/>
+        </w:rPr>
+      </w:pPr>
+      <w:bookmarkStart w:id="26" w:name="_Toc25553314"/>
+      <w:bookmarkStart w:id="27" w:name="_Toc71691019"/>
+      <w:bookmarkStart w:id="28" w:name="_Toc499021841"/>
+      <w:bookmarkStart w:id="29" w:name="_Toc133928830"/>
+      <w:r>
+        <w:rPr>
+          <w:iCs/>
+        </w:rPr>
+        <w:t>Dossier de conception</w:t>
+      </w:r>
+      <w:bookmarkEnd w:id="26"/>
+      <w:bookmarkEnd w:id="27"/>
+      <w:bookmarkEnd w:id="28"/>
+      <w:bookmarkEnd w:id="29"/>
     </w:p>
     <w:p>
       <w:pPr>
@@ -7577,7 +8165,6 @@
         </w:numPr>
         <w:ind w:left="360"/>
         <w:rPr>
-          <w:rFonts w:ascii="Arial" w:hAnsi="Arial" w:cs="Arial"/>
           <w:i/>
           <w:sz w:val="24"/>
         </w:rPr>
@@ -7603,16 +8190,18 @@
           <w:i/>
           <w:sz w:val="24"/>
         </w:rPr>
-        <w:t>Décrire aussi quelles solutions ont été appliquées pour réduire les risques (priorités, formation, actions, …)</w:t>
-      </w:r>
+        <w:t xml:space="preserve">Fournir tous les document de </w:t>
+      </w:r>
+      <w:proofErr w:type="gramStart"/>
       <w:r>
         <w:rPr>
           <w:rFonts w:ascii="Arial" w:hAnsi="Arial" w:cs="Arial"/>
           <w:i/>
           <w:sz w:val="24"/>
         </w:rPr>
-        <w:t>.</w:t>
-      </w:r>
+        <w:t>conception:</w:t>
+      </w:r>
+      <w:proofErr w:type="gramEnd"/>
     </w:p>
     <w:p>
       <w:pPr>
@@ -7624,338 +8213,6 @@
         <w:ind w:left="360"/>
         <w:rPr>
           <w:rFonts w:ascii="Arial" w:hAnsi="Arial" w:cs="Arial"/>
-          <w:iCs/>
-          <w:sz w:val="24"/>
-        </w:rPr>
-      </w:pPr>
-    </w:p>
-    <w:p>
-      <w:pPr>
-        <w:pStyle w:val="Titre2"/>
-        <w:rPr>
-          <w:i/>
-          <w:iCs/>
-        </w:rPr>
-      </w:pPr>
-      <w:bookmarkStart w:id="23" w:name="_Toc499021840"/>
-      <w:bookmarkStart w:id="24" w:name="_Toc133928829"/>
-      <w:r>
-        <w:rPr>
-          <w:iCs/>
-        </w:rPr>
-        <w:t>Planification</w:t>
-      </w:r>
-      <w:bookmarkEnd w:id="23"/>
-      <w:bookmarkEnd w:id="24"/>
-    </w:p>
-    <w:p/>
-    <w:p>
-      <w:pPr>
-        <w:pStyle w:val="Retraitnormal1"/>
-        <w:numPr>
-          <w:ilvl w:val="0"/>
-          <w:numId w:val="0"/>
-        </w:numPr>
-        <w:ind w:left="349"/>
-        <w:rPr>
-          <w:rFonts w:ascii="Arial" w:hAnsi="Arial"/>
-          <w:i/>
-          <w:iCs/>
-          <w:sz w:val="24"/>
-          <w:szCs w:val="14"/>
-          <w:lang w:eastAsia="fr-FR"/>
-        </w:rPr>
-      </w:pPr>
-      <w:r>
-        <w:rPr>
-          <w:rFonts w:ascii="Arial" w:hAnsi="Arial"/>
-          <w:i/>
-          <w:iCs/>
-          <w:sz w:val="24"/>
-          <w:szCs w:val="14"/>
-          <w:lang w:eastAsia="fr-FR"/>
-        </w:rPr>
-        <w:lastRenderedPageBreak/>
-        <w:t>Révision de la planification initiale du projet :</w:t>
-      </w:r>
-    </w:p>
-    <w:p>
-      <w:pPr>
-        <w:pStyle w:val="Retraitnormal1"/>
-        <w:numPr>
-          <w:ilvl w:val="0"/>
-          <w:numId w:val="0"/>
-        </w:numPr>
-        <w:ind w:left="349"/>
-        <w:rPr>
-          <w:rFonts w:ascii="Arial" w:hAnsi="Arial"/>
-          <w:i/>
-          <w:iCs/>
-          <w:sz w:val="24"/>
-          <w:szCs w:val="14"/>
-          <w:lang w:eastAsia="fr-FR"/>
-        </w:rPr>
-      </w:pPr>
-    </w:p>
-    <w:p>
-      <w:pPr>
-        <w:pStyle w:val="Retraitnormal1"/>
-        <w:numPr>
-          <w:ilvl w:val="0"/>
-          <w:numId w:val="7"/>
-        </w:numPr>
-        <w:rPr>
-          <w:rFonts w:ascii="Arial" w:hAnsi="Arial"/>
-          <w:i/>
-          <w:iCs/>
-          <w:sz w:val="24"/>
-          <w:szCs w:val="14"/>
-          <w:lang w:eastAsia="fr-FR"/>
-        </w:rPr>
-      </w:pPr>
-      <w:proofErr w:type="gramStart"/>
-      <w:r>
-        <w:rPr>
-          <w:rFonts w:ascii="Arial" w:hAnsi="Arial"/>
-          <w:i/>
-          <w:iCs/>
-          <w:sz w:val="24"/>
-          <w:szCs w:val="14"/>
-          <w:lang w:eastAsia="fr-FR"/>
-        </w:rPr>
-        <w:t>planning</w:t>
-      </w:r>
-      <w:proofErr w:type="gramEnd"/>
-      <w:r>
-        <w:rPr>
-          <w:rFonts w:ascii="Arial" w:hAnsi="Arial"/>
-          <w:i/>
-          <w:iCs/>
-          <w:sz w:val="24"/>
-          <w:szCs w:val="14"/>
-          <w:lang w:eastAsia="fr-FR"/>
-        </w:rPr>
-        <w:t xml:space="preserve"> indiquant les dates de début et de fin du projet ainsi que le découpage connu des diverses phases. </w:t>
-      </w:r>
-    </w:p>
-    <w:p>
-      <w:pPr>
-        <w:pStyle w:val="Retraitnormal1"/>
-        <w:numPr>
-          <w:ilvl w:val="0"/>
-          <w:numId w:val="7"/>
-        </w:numPr>
-        <w:rPr>
-          <w:rFonts w:ascii="Arial" w:hAnsi="Arial"/>
-          <w:i/>
-          <w:iCs/>
-          <w:sz w:val="24"/>
-          <w:szCs w:val="14"/>
-          <w:lang w:eastAsia="fr-FR"/>
-        </w:rPr>
-      </w:pPr>
-      <w:proofErr w:type="gramStart"/>
-      <w:r>
-        <w:rPr>
-          <w:rFonts w:ascii="Arial" w:hAnsi="Arial"/>
-          <w:i/>
-          <w:iCs/>
-          <w:sz w:val="24"/>
-          <w:szCs w:val="14"/>
-          <w:lang w:eastAsia="fr-FR"/>
-        </w:rPr>
-        <w:t>partage</w:t>
-      </w:r>
-      <w:proofErr w:type="gramEnd"/>
-      <w:r>
-        <w:rPr>
-          <w:rFonts w:ascii="Arial" w:hAnsi="Arial"/>
-          <w:i/>
-          <w:iCs/>
-          <w:sz w:val="24"/>
-          <w:szCs w:val="14"/>
-          <w:lang w:eastAsia="fr-FR"/>
-        </w:rPr>
-        <w:t xml:space="preserve"> des tâches en cas de travail à plusieurs.</w:t>
-      </w:r>
-    </w:p>
-    <w:p>
-      <w:pPr>
-        <w:pStyle w:val="Retraitnormal1"/>
-        <w:numPr>
-          <w:ilvl w:val="0"/>
-          <w:numId w:val="0"/>
-        </w:numPr>
-        <w:ind w:left="720"/>
-        <w:rPr>
-          <w:rFonts w:ascii="Arial" w:hAnsi="Arial"/>
-          <w:i/>
-          <w:iCs/>
-          <w:sz w:val="24"/>
-          <w:szCs w:val="14"/>
-          <w:lang w:eastAsia="fr-FR"/>
-        </w:rPr>
-      </w:pPr>
-    </w:p>
-    <w:p>
-      <w:pPr>
-        <w:pStyle w:val="Retraitnormal1"/>
-        <w:numPr>
-          <w:ilvl w:val="0"/>
-          <w:numId w:val="0"/>
-        </w:numPr>
-        <w:ind w:left="360"/>
-        <w:rPr>
-          <w:rFonts w:ascii="Arial" w:hAnsi="Arial"/>
-          <w:i/>
-          <w:iCs/>
-          <w:sz w:val="24"/>
-          <w:szCs w:val="14"/>
-          <w:lang w:eastAsia="fr-FR"/>
-        </w:rPr>
-      </w:pPr>
-      <w:r>
-        <w:rPr>
-          <w:rFonts w:ascii="Arial" w:hAnsi="Arial"/>
-          <w:i/>
-          <w:iCs/>
-          <w:sz w:val="24"/>
-          <w:szCs w:val="14"/>
-          <w:lang w:eastAsia="fr-FR"/>
-        </w:rPr>
-        <w:t xml:space="preserve">Il s’agit en principe de la planification </w:t>
-      </w:r>
-      <w:r>
-        <w:rPr>
-          <w:rFonts w:ascii="Arial" w:hAnsi="Arial"/>
-          <w:b/>
-          <w:bCs/>
-          <w:i/>
-          <w:iCs/>
-          <w:sz w:val="24"/>
-          <w:szCs w:val="14"/>
-          <w:lang w:eastAsia="fr-FR"/>
-        </w:rPr>
-        <w:t>définitive du projet</w:t>
-      </w:r>
-      <w:r>
-        <w:rPr>
-          <w:rFonts w:ascii="Arial" w:hAnsi="Arial"/>
-          <w:i/>
-          <w:iCs/>
-          <w:sz w:val="24"/>
-          <w:szCs w:val="14"/>
-          <w:lang w:eastAsia="fr-FR"/>
-        </w:rPr>
-        <w:t>. Elle peut être ensuite affinée (découpage des tâches). Si les délais doivent être ensuite modifiés, le responsable de projet doit être avisé, et les raisons doivent être expliquées dans l’historique.</w:t>
-      </w:r>
-    </w:p>
-    <w:p>
-      <w:pPr>
-        <w:pStyle w:val="Retraitnormal1"/>
-        <w:numPr>
-          <w:ilvl w:val="0"/>
-          <w:numId w:val="0"/>
-        </w:numPr>
-        <w:ind w:left="360"/>
-        <w:rPr>
-          <w:rFonts w:ascii="Arial" w:hAnsi="Arial"/>
-          <w:i/>
-          <w:iCs/>
-          <w:sz w:val="24"/>
-          <w:szCs w:val="14"/>
-          <w:lang w:eastAsia="fr-FR"/>
-        </w:rPr>
-      </w:pPr>
-    </w:p>
-    <w:p>
-      <w:pPr>
-        <w:pStyle w:val="Titre2"/>
-        <w:rPr>
-          <w:i/>
-          <w:iCs/>
-        </w:rPr>
-      </w:pPr>
-      <w:bookmarkStart w:id="25" w:name="_Toc25553314"/>
-      <w:bookmarkStart w:id="26" w:name="_Toc71691019"/>
-      <w:bookmarkStart w:id="27" w:name="_Toc499021841"/>
-      <w:bookmarkStart w:id="28" w:name="_Toc133928830"/>
-      <w:r>
-        <w:rPr>
-          <w:iCs/>
-        </w:rPr>
-        <w:t>Dossier de conception</w:t>
-      </w:r>
-      <w:bookmarkEnd w:id="25"/>
-      <w:bookmarkEnd w:id="26"/>
-      <w:bookmarkEnd w:id="27"/>
-      <w:bookmarkEnd w:id="28"/>
-    </w:p>
-    <w:p>
-      <w:pPr>
-        <w:pStyle w:val="Retraitnormal1"/>
-        <w:numPr>
-          <w:ilvl w:val="0"/>
-          <w:numId w:val="0"/>
-        </w:numPr>
-        <w:ind w:left="360"/>
-        <w:rPr>
-          <w:i/>
-          <w:sz w:val="24"/>
-        </w:rPr>
-      </w:pPr>
-    </w:p>
-    <w:p>
-      <w:pPr>
-        <w:pStyle w:val="Retraitnormal1"/>
-        <w:numPr>
-          <w:ilvl w:val="0"/>
-          <w:numId w:val="0"/>
-        </w:numPr>
-        <w:ind w:left="360"/>
-        <w:rPr>
-          <w:rFonts w:ascii="Arial" w:hAnsi="Arial" w:cs="Arial"/>
-          <w:i/>
-          <w:sz w:val="24"/>
-        </w:rPr>
-      </w:pPr>
-      <w:r>
-        <w:rPr>
-          <w:rFonts w:ascii="Arial" w:hAnsi="Arial" w:cs="Arial"/>
-          <w:i/>
-          <w:sz w:val="24"/>
-        </w:rPr>
-        <w:t xml:space="preserve">Fournir tous </w:t>
-      </w:r>
-      <w:proofErr w:type="gramStart"/>
-      <w:r>
-        <w:rPr>
-          <w:rFonts w:ascii="Arial" w:hAnsi="Arial" w:cs="Arial"/>
-          <w:i/>
-          <w:sz w:val="24"/>
-        </w:rPr>
-        <w:t>les document</w:t>
-      </w:r>
-      <w:proofErr w:type="gramEnd"/>
-      <w:r>
-        <w:rPr>
-          <w:rFonts w:ascii="Arial" w:hAnsi="Arial" w:cs="Arial"/>
-          <w:i/>
-          <w:sz w:val="24"/>
-        </w:rPr>
-        <w:t xml:space="preserve"> de conception:</w:t>
-      </w:r>
-    </w:p>
-    <w:p>
-      <w:pPr>
-        <w:pStyle w:val="Retraitnormal1"/>
-        <w:numPr>
-          <w:ilvl w:val="0"/>
-          <w:numId w:val="0"/>
-        </w:numPr>
-        <w:ind w:left="360"/>
-        <w:rPr>
-          <w:rFonts w:ascii="Arial" w:hAnsi="Arial" w:cs="Arial"/>
           <w:i/>
           <w:sz w:val="24"/>
         </w:rPr>
@@ -8192,14 +8449,24 @@
           <w:i/>
           <w:sz w:val="24"/>
         </w:rPr>
-        <w:t xml:space="preserve"> et scripts: organigramme, architecture du programme, découpage modulaire, entrées-sorties des modules, pseudo-code</w:t>
-      </w:r>
+        <w:t xml:space="preserve"> et scripts: organigramme, architecture du programme, découpage modulaire, entrées-sorties des modules, </w:t>
+      </w:r>
+      <w:proofErr w:type="spellStart"/>
       <w:r>
         <w:rPr>
           <w:rFonts w:ascii="Arial" w:hAnsi="Arial" w:cs="Arial"/>
           <w:i/>
           <w:sz w:val="24"/>
         </w:rPr>
+        <w:t>pseudo-code</w:t>
+      </w:r>
+      <w:proofErr w:type="spellEnd"/>
+      <w:r>
+        <w:rPr>
+          <w:rFonts w:ascii="Arial" w:hAnsi="Arial" w:cs="Arial"/>
+          <w:i/>
+          <w:sz w:val="24"/>
+        </w:rPr>
         <w:t xml:space="preserve"> </w:t>
       </w:r>
       <w:r>
@@ -8218,13 +8485,23 @@
         </w:rPr>
         <w:t xml:space="preserve"> </w:t>
       </w:r>
+      <w:proofErr w:type="spellStart"/>
       <w:r>
         <w:rPr>
           <w:rFonts w:ascii="Arial" w:hAnsi="Arial" w:cs="Arial"/>
           <w:i/>
           <w:sz w:val="24"/>
         </w:rPr>
-        <w:t>structogramme…</w:t>
+        <w:t>structogramme</w:t>
+      </w:r>
+      <w:proofErr w:type="spellEnd"/>
+      <w:r>
+        <w:rPr>
+          <w:rFonts w:ascii="Arial" w:hAnsi="Arial" w:cs="Arial"/>
+          <w:i/>
+          <w:sz w:val="24"/>
+        </w:rPr>
+        <w:t>…</w:t>
       </w:r>
     </w:p>
     <w:p>
@@ -8299,18 +8576,18 @@
           <w:tab w:val="num" w:pos="360"/>
         </w:tabs>
       </w:pPr>
-      <w:bookmarkStart w:id="29" w:name="_Toc71703259"/>
-      <w:bookmarkStart w:id="30" w:name="_Toc499021842"/>
-      <w:bookmarkStart w:id="31" w:name="_Toc133928831"/>
+      <w:bookmarkStart w:id="30" w:name="_Toc71703259"/>
+      <w:bookmarkStart w:id="31" w:name="_Toc499021842"/>
+      <w:bookmarkStart w:id="32" w:name="_Toc133928831"/>
       <w:r>
         <w:t>R</w:t>
       </w:r>
-      <w:bookmarkEnd w:id="29"/>
+      <w:bookmarkEnd w:id="30"/>
       <w:r>
         <w:t>éalisation</w:t>
       </w:r>
-      <w:bookmarkEnd w:id="30"/>
       <w:bookmarkEnd w:id="31"/>
+      <w:bookmarkEnd w:id="32"/>
     </w:p>
     <w:p>
       <w:pPr>
@@ -8320,23 +8597,23 @@
           <w:iCs/>
         </w:rPr>
       </w:pPr>
-      <w:bookmarkStart w:id="32" w:name="_Toc25553317"/>
-      <w:bookmarkStart w:id="33" w:name="_Toc71691022"/>
-      <w:bookmarkStart w:id="34" w:name="_Toc499021843"/>
-      <w:bookmarkStart w:id="35" w:name="_Toc133928832"/>
+      <w:bookmarkStart w:id="33" w:name="_Toc25553317"/>
+      <w:bookmarkStart w:id="34" w:name="_Toc71691022"/>
+      <w:bookmarkStart w:id="35" w:name="_Toc499021843"/>
+      <w:bookmarkStart w:id="36" w:name="_Toc133928832"/>
       <w:r>
         <w:rPr>
           <w:iCs/>
         </w:rPr>
         <w:t>Dossier de réalisation</w:t>
       </w:r>
-      <w:bookmarkStart w:id="36" w:name="_Toc25553318"/>
-      <w:bookmarkEnd w:id="32"/>
+      <w:bookmarkStart w:id="37" w:name="_Toc25553318"/>
       <w:bookmarkEnd w:id="33"/>
       <w:bookmarkEnd w:id="34"/>
       <w:bookmarkEnd w:id="35"/>
+      <w:bookmarkEnd w:id="36"/>
     </w:p>
-    <w:bookmarkEnd w:id="36"/>
+    <w:bookmarkEnd w:id="37"/>
     <w:p>
       <w:pPr>
         <w:ind w:firstLine="360"/>
@@ -8635,7 +8912,6 @@
           <w:i/>
           <w:iCs/>
         </w:rPr>
-        <w:lastRenderedPageBreak/>
         <w:t xml:space="preserve">NOTE : </w:t>
       </w:r>
       <w:r>
@@ -8656,10 +8932,32 @@
     </w:p>
     <w:p>
       <w:pPr>
+        <w:rPr>
+          <w:i/>
+          <w:iCs/>
+        </w:rPr>
+      </w:pPr>
+      <w:r>
+        <w:rPr>
+          <w:i/>
+          <w:iCs/>
+        </w:rPr>
+        <w:br w:type="page"/>
+      </w:r>
+    </w:p>
+    <w:p>
+      <w:pPr>
         <w:pStyle w:val="Titre2"/>
       </w:pPr>
       <w:r>
-        <w:t xml:space="preserve">Analyse du logiciel </w:t>
+        <w:lastRenderedPageBreak/>
+        <w:t xml:space="preserve">Analyse </w:t>
+      </w:r>
+      <w:r>
+        <w:t>de l’outil</w:t>
+      </w:r>
+      <w:r>
+        <w:t xml:space="preserve"> </w:t>
       </w:r>
     </w:p>
     <w:p/>
@@ -8668,15 +8966,33 @@
         <w:pStyle w:val="Titre3"/>
       </w:pPr>
       <w:r>
-        <w:t>Plug-in</w:t>
+        <w:t>Plug</w:t>
+      </w:r>
+      <w:r>
+        <w:t>in</w:t>
+      </w:r>
+      <w:r>
+        <w:t>s</w:t>
       </w:r>
     </w:p>
     <w:p/>
     <w:p>
       <w:r>
-        <w:t xml:space="preserve">Pour effectuer une analyse des différents plug-in disponible sur GLPI, je me suis rendu sur le site GLPI Project. Ce site propose tous les plug-in que la communauté à coder et qui ont mis leur création sur ce site pour que chaque utilisateur de GLPI puisse les utiliser. (Lien du site : </w:t>
-      </w:r>
-      <w:hyperlink r:id="rId12" w:history="1">
+        <w:t>Pour effectuer une analyse des différents plug-in disponible sur GLPI, je me suis rendu sur le site GLPI Project. C</w:t>
+      </w:r>
+      <w:r>
+        <w:t>e site propose tous les plug</w:t>
+      </w:r>
+      <w:r>
+        <w:t>in</w:t>
+      </w:r>
+      <w:r>
+        <w:t>s</w:t>
+      </w:r>
+      <w:r>
+        <w:t xml:space="preserve"> que la communauté à coder et qui ont mis leur création sur ce site pour que chaque utilisateur de GLPI puisse les utiliser. (Lien du site : </w:t>
+      </w:r>
+      <w:hyperlink r:id="rId14" w:history="1">
         <w:r>
           <w:rPr>
             <w:rStyle w:val="Lienhypertexte"/>
@@ -8691,13 +9007,31 @@
     <w:p/>
     <w:p>
       <w:r>
-        <w:t>Suite à cette analyse, j’ai noté 4 plug-in compatible avec la version 10, qui pourrait être intéressent pour l’utilisation ou pour la configuration de GLPI.</w:t>
+        <w:t xml:space="preserve">Suite à </w:t>
+      </w:r>
+      <w:r>
+        <w:t>cette analyse, j’ai noté 4 plug</w:t>
+      </w:r>
+      <w:r>
+        <w:t>in</w:t>
+      </w:r>
+      <w:r>
+        <w:t>s</w:t>
+      </w:r>
+      <w:r>
+        <w:t xml:space="preserve"> compatible avec la version 10, qui pourrait être intéressent pour l’utilisation ou pour la configuration de GLPI.</w:t>
       </w:r>
     </w:p>
     <w:p/>
     <w:p>
       <w:r>
-        <w:t>Voici les plug-in :</w:t>
+        <w:t>Voici les plug-in</w:t>
+      </w:r>
+      <w:r>
+        <w:t xml:space="preserve"> que j’ai trouvé</w:t>
+      </w:r>
+      <w:r>
+        <w:t> :</w:t>
       </w:r>
     </w:p>
     <w:p/>
@@ -8902,6 +9236,9 @@
         </w:tc>
       </w:tr>
       <w:tr>
+        <w:trPr>
+          <w:trHeight w:val="1835"/>
+        </w:trPr>
         <w:tc>
           <w:tcPr>
             <w:cnfStyle w:val="001000000000" w:firstRow="0" w:lastRow="0" w:firstColumn="1" w:lastColumn="0" w:oddVBand="0" w:evenVBand="0" w:oddHBand="0" w:evenHBand="0" w:firstRowFirstColumn="0" w:firstRowLastColumn="0" w:lastRowFirstColumn="0" w:lastRowLastColumn="0"/>
@@ -8925,6 +9262,7 @@
         <w:tc>
           <w:tcPr>
             <w:tcW w:w="6513" w:type="dxa"/>
+            <w:vAlign w:val="center"/>
           </w:tcPr>
           <w:p>
             <w:pPr>
@@ -8935,6 +9273,9 @@
             </w:r>
             <w:r>
               <w:t xml:space="preserve">permet de simplifier l'escalade de ticket vers des groupes différents. </w:t>
+            </w:r>
+            <w:r>
+              <w:t xml:space="preserve">Cela ajoute également quelques fonctionnalités comme l’affichage d’un historique visuel de l’assignation des groupes sur un ticket, le clonage rapide d’un ticket, clôture des tickets clonés en même temps et bien d’autres. </w:t>
             </w:r>
           </w:p>
         </w:tc>
@@ -8943,85 +9284,125 @@
     <w:p/>
     <w:p>
       <w:r>
-        <w:t xml:space="preserve">J’avais également trouver d’autres plug-in qui auraient pu être intéressant mais qui sont </w:t>
+        <w:t xml:space="preserve">J’avais </w:t>
+      </w:r>
+      <w:r>
+        <w:t>également trouver d’autres plug</w:t>
+      </w:r>
+      <w:r>
+        <w:t>in</w:t>
+      </w:r>
+      <w:r>
+        <w:t>s</w:t>
+      </w:r>
+      <w:r>
+        <w:t xml:space="preserve"> qui auraient pu être intéressant mais qui sont </w:t>
       </w:r>
       <w:r>
         <w:t>malheursement</w:t>
       </w:r>
       <w:r>
         <w:t xml:space="preserve"> compatible qu’avec la version 9 de GLPI.</w:t>
+      </w:r>
+    </w:p>
+    <w:p>
+      <w:pPr>
+        <w:rPr>
+          <w:i/>
+          <w:kern w:val="28"/>
+          <w:u w:val="single"/>
+        </w:rPr>
+      </w:pPr>
+    </w:p>
+    <w:p/>
+    <w:p/>
+    <w:p/>
+    <w:p/>
+    <w:p/>
+    <w:p/>
+    <w:p/>
+    <w:p/>
+    <w:p>
+      <w:pPr>
+        <w:pStyle w:val="Titre3"/>
+      </w:pPr>
+      <w:r>
+        <w:lastRenderedPageBreak/>
+        <w:t>A</w:t>
+      </w:r>
+      <w:r>
+        <w:t>vantages</w:t>
       </w:r>
     </w:p>
     <w:p/>
     <w:p>
       <w:pPr>
-        <w:pStyle w:val="Titre4"/>
-      </w:pPr>
-      <w:r>
-        <w:t>Analyse du plug-in TicketMail</w:t>
+        <w:jc w:val="both"/>
+      </w:pPr>
+      <w:r>
+        <w:t>Le premier avan</w:t>
+      </w:r>
+      <w:r>
+        <w:t>tage d’utiliser GLPI est son coû</w:t>
+      </w:r>
+      <w:r>
+        <w:t>t, car c’est un outil gratuit. L’autre point important de GLPI, c’est qu’il existe beaucoup de</w:t>
+      </w:r>
+      <w:r>
+        <w:t xml:space="preserve"> plugins que la communauté crée</w:t>
+      </w:r>
+      <w:r>
+        <w:t xml:space="preserve"> et mets à disposition afin que l’on puisse utiliser GLPI de la façon qu’on le souhaite.</w:t>
+      </w:r>
+    </w:p>
+    <w:p>
+      <w:pPr>
+        <w:jc w:val="both"/>
+      </w:pPr>
+    </w:p>
+    <w:p>
+      <w:pPr>
+        <w:jc w:val="both"/>
+      </w:pPr>
+      <w:r>
+        <w:t>GLPI est un outil de ticketing mais on peut également l’utiliser pour faire la gestion de son parc informatique si nous sommes dans une entreprise</w:t>
+      </w:r>
+      <w:r>
+        <w:t>, ce qui est un gros avantage. GLPI est mis à jour régulièrement et ne cesse d’évoluer de jour en jour grâce au développeur mais à la communauté.</w:t>
       </w:r>
     </w:p>
     <w:p/>
     <w:p>
       <w:pPr>
-        <w:pStyle w:val="Titre4"/>
-      </w:pPr>
-      <w:r>
-        <w:t>Analyse du plug-in Timelineticket</w:t>
+        <w:pStyle w:val="Titre3"/>
+      </w:pPr>
+      <w:r>
+        <w:t>Inconvénients</w:t>
       </w:r>
     </w:p>
     <w:p/>
     <w:p>
       <w:pPr>
-        <w:pStyle w:val="Titre4"/>
-      </w:pPr>
-      <w:r>
-        <w:t>Analyse du plug-in More reporting</w:t>
-      </w:r>
-      <w:bookmarkStart w:id="37" w:name="_GoBack"/>
-      <w:bookmarkEnd w:id="37"/>
+        <w:jc w:val="both"/>
+      </w:pPr>
+      <w:r>
+        <w:t>Le plus gros inconvénient de GLPI est sa complexité, qui peut nécessiter une expertise technique pour une configuration optimale. De plus, l'interface utilisateur de GLPI peut être difficile à comprendre pour les utilisateurs non-techniques. Enfin, la maintenance régulière de GLPI peut être un inconvénient pour les entreprises disposant de ressources limitées ou d'un personnel informatique réduit.</w:t>
+      </w:r>
+    </w:p>
+    <w:p>
+      <w:pPr>
+        <w:jc w:val="both"/>
+      </w:pPr>
+    </w:p>
+    <w:p>
+      <w:pPr>
+        <w:pStyle w:val="Titre2"/>
+      </w:pPr>
+      <w:r>
+        <w:t>Configuration du serveur Debian</w:t>
+      </w:r>
     </w:p>
     <w:p/>
-    <w:p>
-      <w:pPr>
-        <w:pStyle w:val="Titre4"/>
-      </w:pPr>
-      <w:r>
-        <w:t xml:space="preserve">Analyse du plug-in Escalade </w:t>
-      </w:r>
-    </w:p>
-    <w:p>
-      <w:pPr>
-        <w:pStyle w:val="Titre4"/>
-      </w:pPr>
-      <w:r>
-        <w:br w:type="page"/>
-      </w:r>
-    </w:p>
-    <w:p/>
-    <w:p>
-      <w:pPr>
-        <w:pStyle w:val="Titre3"/>
-      </w:pPr>
-      <w:r>
-        <w:t>A</w:t>
-      </w:r>
-      <w:r>
-        <w:t>vantages</w:t>
-      </w:r>
-      <w:r>
-        <w:t>/Inconvénients</w:t>
-      </w:r>
-    </w:p>
-    <w:p/>
-    <w:p>
-      <w:pPr>
-        <w:jc w:val="both"/>
-      </w:pPr>
-      <w:r>
-        <w:t xml:space="preserve">Pour pouvoir définir les avantages et les inconvénients de passer à la dixième version de GLPI, je vais comparer la version 10 de GLPI avec la version 9. </w:t>
-      </w:r>
-    </w:p>
     <w:p>
       <w:pPr>
         <w:pStyle w:val="Titre2"/>
@@ -10072,10 +10453,10 @@
       </w:pPr>
     </w:p>
     <w:sectPr>
-      <w:headerReference w:type="default" r:id="rId13"/>
-      <w:footerReference w:type="default" r:id="rId14"/>
-      <w:headerReference w:type="first" r:id="rId15"/>
-      <w:footerReference w:type="first" r:id="rId16"/>
+      <w:headerReference w:type="default" r:id="rId15"/>
+      <w:footerReference w:type="default" r:id="rId16"/>
+      <w:headerReference w:type="first" r:id="rId17"/>
+      <w:footerReference w:type="first" r:id="rId18"/>
       <w:pgSz w:w="11906" w:h="16838" w:code="9"/>
       <w:pgMar w:top="1418" w:right="1418" w:bottom="1418" w:left="1418" w:header="720" w:footer="720" w:gutter="0"/>
       <w:pgNumType w:start="0"/>
@@ -10132,13 +10513,13 @@
       <mc:AlternateContent>
         <mc:Choice Requires="wps">
           <w:drawing>
-            <wp:anchor distT="45720" distB="45720" distL="114300" distR="114300" simplePos="0" relativeHeight="251659264" behindDoc="0" locked="0" layoutInCell="1" allowOverlap="1" wp14:anchorId="046A8307" wp14:editId="3D06602C">
+            <wp:anchor distT="45720" distB="45720" distL="114300" distR="114300" simplePos="0" relativeHeight="251659264" behindDoc="0" locked="0" layoutInCell="1" allowOverlap="1" wp14:anchorId="046A8307" wp14:editId="31769048">
               <wp:simplePos x="0" y="0"/>
               <wp:positionH relativeFrom="margin">
-                <wp:posOffset>4827372</wp:posOffset>
+                <wp:posOffset>4751070</wp:posOffset>
               </wp:positionH>
               <wp:positionV relativeFrom="paragraph">
-                <wp:posOffset>17882</wp:posOffset>
+                <wp:posOffset>17780</wp:posOffset>
               </wp:positionV>
               <wp:extent cx="1181100" cy="292608"/>
               <wp:effectExtent l="0" t="0" r="19050" b="12700"/>
@@ -10206,7 +10587,7 @@
                               <w:bCs/>
                               <w:noProof/>
                             </w:rPr>
-                            <w:t>7</w:t>
+                            <w:t>12</w:t>
                           </w:r>
                           <w:r>
                             <w:rPr>
@@ -10245,7 +10626,7 @@
                               <w:bCs/>
                               <w:noProof/>
                             </w:rPr>
-                            <w:t>8</w:t>
+                            <w:t>12</w:t>
                           </w:r>
                           <w:r>
                             <w:rPr>
@@ -10278,7 +10659,7 @@
               <v:stroke joinstyle="miter"/>
               <v:path gradientshapeok="t" o:connecttype="rect"/>
             </v:shapetype>
-            <v:shape id="Zone de texte 2" o:spid="_x0000_s1057" type="#_x0000_t202" style="position:absolute;margin-left:380.1pt;margin-top:1.4pt;width:93pt;height:23.05pt;z-index:251659264;visibility:visible;mso-wrap-style:square;mso-width-percent:0;mso-height-percent:0;mso-wrap-distance-left:9pt;mso-wrap-distance-top:3.6pt;mso-wrap-distance-right:9pt;mso-wrap-distance-bottom:3.6pt;mso-position-horizontal:absolute;mso-position-horizontal-relative:margin;mso-position-vertical:absolute;mso-position-vertical-relative:text;mso-width-percent:0;mso-height-percent:0;mso-width-relative:margin;mso-height-relative:margin;v-text-anchor:top" o:gfxdata="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" strokecolor="white [3212]">
+            <v:shape id="Zone de texte 2" o:spid="_x0000_s1057" type="#_x0000_t202" style="position:absolute;margin-left:374.1pt;margin-top:1.4pt;width:93pt;height:23.05pt;z-index:251659264;visibility:visible;mso-wrap-style:square;mso-width-percent:0;mso-height-percent:0;mso-wrap-distance-left:9pt;mso-wrap-distance-top:3.6pt;mso-wrap-distance-right:9pt;mso-wrap-distance-bottom:3.6pt;mso-position-horizontal:absolute;mso-position-horizontal-relative:margin;mso-position-vertical:absolute;mso-position-vertical-relative:text;mso-width-percent:0;mso-height-percent:0;mso-width-relative:margin;mso-height-relative:margin;v-text-anchor:top" o:gfxdata="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" strokecolor="white [3212]">
               <v:textbox>
                 <w:txbxContent>
                   <w:p>
@@ -10312,7 +10693,7 @@
                         <w:bCs/>
                         <w:noProof/>
                       </w:rPr>
-                      <w:t>7</w:t>
+                      <w:t>12</w:t>
                     </w:r>
                     <w:r>
                       <w:rPr>
@@ -10351,7 +10732,7 @@
                         <w:bCs/>
                         <w:noProof/>
                       </w:rPr>
-                      <w:t>8</w:t>
+                      <w:t>12</w:t>
                     </w:r>
                     <w:r>
                       <w:rPr>
@@ -13538,6 +13919,1147 @@
       </w:rPr>
     </w:tblStylePr>
   </w:style>
+  <w:style w:type="table" w:styleId="TableauGrille3">
+    <w:name w:val="Grid Table 3"/>
+    <w:basedOn w:val="TableauNormal"/>
+    <w:uiPriority w:val="48"/>
+    <w:rsid w:val="00533B6C"/>
+    <w:tblPr>
+      <w:tblStyleRowBandSize w:val="1"/>
+      <w:tblStyleColBandSize w:val="1"/>
+      <w:tblBorders>
+        <w:top w:val="single" w:sz="4" w:space="0" w:color="666666" w:themeColor="text1" w:themeTint="99"/>
+        <w:left w:val="single" w:sz="4" w:space="0" w:color="666666" w:themeColor="text1" w:themeTint="99"/>
+        <w:bottom w:val="single" w:sz="4" w:space="0" w:color="666666" w:themeColor="text1" w:themeTint="99"/>
+        <w:right w:val="single" w:sz="4" w:space="0" w:color="666666" w:themeColor="text1" w:themeTint="99"/>
+        <w:insideH w:val="single" w:sz="4" w:space="0" w:color="666666" w:themeColor="text1" w:themeTint="99"/>
+        <w:insideV w:val="single" w:sz="4" w:space="0" w:color="666666" w:themeColor="text1" w:themeTint="99"/>
+      </w:tblBorders>
+    </w:tblPr>
+    <w:tblStylePr w:type="firstRow">
+      <w:rPr>
+        <w:b/>
+        <w:bCs/>
+      </w:rPr>
+      <w:tblPr/>
+      <w:tcPr>
+        <w:tcBorders>
+          <w:top w:val="nil"/>
+          <w:left w:val="nil"/>
+          <w:right w:val="nil"/>
+          <w:insideH w:val="nil"/>
+          <w:insideV w:val="nil"/>
+        </w:tcBorders>
+        <w:shd w:val="clear" w:color="auto" w:fill="FFFFFF" w:themeFill="background1"/>
+      </w:tcPr>
+    </w:tblStylePr>
+    <w:tblStylePr w:type="lastRow">
+      <w:rPr>
+        <w:b/>
+        <w:bCs/>
+      </w:rPr>
+      <w:tblPr/>
+      <w:tcPr>
+        <w:tcBorders>
+          <w:left w:val="nil"/>
+          <w:bottom w:val="nil"/>
+          <w:right w:val="nil"/>
+          <w:insideH w:val="nil"/>
+          <w:insideV w:val="nil"/>
+        </w:tcBorders>
+        <w:shd w:val="clear" w:color="auto" w:fill="FFFFFF" w:themeFill="background1"/>
+      </w:tcPr>
+    </w:tblStylePr>
+    <w:tblStylePr w:type="firstCol">
+      <w:pPr>
+        <w:jc w:val="right"/>
+      </w:pPr>
+      <w:rPr>
+        <w:i/>
+        <w:iCs/>
+      </w:rPr>
+      <w:tblPr/>
+      <w:tcPr>
+        <w:tcBorders>
+          <w:top w:val="nil"/>
+          <w:left w:val="nil"/>
+          <w:bottom w:val="nil"/>
+          <w:insideH w:val="nil"/>
+          <w:insideV w:val="nil"/>
+        </w:tcBorders>
+        <w:shd w:val="clear" w:color="auto" w:fill="FFFFFF" w:themeFill="background1"/>
+      </w:tcPr>
+    </w:tblStylePr>
+    <w:tblStylePr w:type="lastCol">
+      <w:rPr>
+        <w:i/>
+        <w:iCs/>
+      </w:rPr>
+      <w:tblPr/>
+      <w:tcPr>
+        <w:tcBorders>
+          <w:top w:val="nil"/>
+          <w:bottom w:val="nil"/>
+          <w:right w:val="nil"/>
+          <w:insideH w:val="nil"/>
+          <w:insideV w:val="nil"/>
+        </w:tcBorders>
+        <w:shd w:val="clear" w:color="auto" w:fill="FFFFFF" w:themeFill="background1"/>
+      </w:tcPr>
+    </w:tblStylePr>
+    <w:tblStylePr w:type="band1Vert">
+      <w:tblPr/>
+      <w:tcPr>
+        <w:shd w:val="clear" w:color="auto" w:fill="CCCCCC" w:themeFill="text1" w:themeFillTint="33"/>
+      </w:tcPr>
+    </w:tblStylePr>
+    <w:tblStylePr w:type="band1Horz">
+      <w:tblPr/>
+      <w:tcPr>
+        <w:shd w:val="clear" w:color="auto" w:fill="CCCCCC" w:themeFill="text1" w:themeFillTint="33"/>
+      </w:tcPr>
+    </w:tblStylePr>
+    <w:tblStylePr w:type="neCell">
+      <w:tblPr/>
+      <w:tcPr>
+        <w:tcBorders>
+          <w:bottom w:val="single" w:sz="4" w:space="0" w:color="666666" w:themeColor="text1" w:themeTint="99"/>
+        </w:tcBorders>
+      </w:tcPr>
+    </w:tblStylePr>
+    <w:tblStylePr w:type="nwCell">
+      <w:tblPr/>
+      <w:tcPr>
+        <w:tcBorders>
+          <w:bottom w:val="single" w:sz="4" w:space="0" w:color="666666" w:themeColor="text1" w:themeTint="99"/>
+        </w:tcBorders>
+      </w:tcPr>
+    </w:tblStylePr>
+    <w:tblStylePr w:type="seCell">
+      <w:tblPr/>
+      <w:tcPr>
+        <w:tcBorders>
+          <w:top w:val="single" w:sz="4" w:space="0" w:color="666666" w:themeColor="text1" w:themeTint="99"/>
+        </w:tcBorders>
+      </w:tcPr>
+    </w:tblStylePr>
+    <w:tblStylePr w:type="swCell">
+      <w:tblPr/>
+      <w:tcPr>
+        <w:tcBorders>
+          <w:top w:val="single" w:sz="4" w:space="0" w:color="666666" w:themeColor="text1" w:themeTint="99"/>
+        </w:tcBorders>
+      </w:tcPr>
+    </w:tblStylePr>
+  </w:style>
+  <w:style w:type="table" w:styleId="TableauGrille3-Accentuation6">
+    <w:name w:val="Grid Table 3 Accent 6"/>
+    <w:basedOn w:val="TableauNormal"/>
+    <w:uiPriority w:val="48"/>
+    <w:rsid w:val="00533B6C"/>
+    <w:tblPr>
+      <w:tblStyleRowBandSize w:val="1"/>
+      <w:tblStyleColBandSize w:val="1"/>
+      <w:tblBorders>
+        <w:top w:val="single" w:sz="4" w:space="0" w:color="A8D08D" w:themeColor="accent6" w:themeTint="99"/>
+        <w:left w:val="single" w:sz="4" w:space="0" w:color="A8D08D" w:themeColor="accent6" w:themeTint="99"/>
+        <w:bottom w:val="single" w:sz="4" w:space="0" w:color="A8D08D" w:themeColor="accent6" w:themeTint="99"/>
+        <w:right w:val="single" w:sz="4" w:space="0" w:color="A8D08D" w:themeColor="accent6" w:themeTint="99"/>
+        <w:insideH w:val="single" w:sz="4" w:space="0" w:color="A8D08D" w:themeColor="accent6" w:themeTint="99"/>
+        <w:insideV w:val="single" w:sz="4" w:space="0" w:color="A8D08D" w:themeColor="accent6" w:themeTint="99"/>
+      </w:tblBorders>
+    </w:tblPr>
+    <w:tblStylePr w:type="firstRow">
+      <w:rPr>
+        <w:b/>
+        <w:bCs/>
+      </w:rPr>
+      <w:tblPr/>
+      <w:tcPr>
+        <w:tcBorders>
+          <w:top w:val="nil"/>
+          <w:left w:val="nil"/>
+          <w:right w:val="nil"/>
+          <w:insideH w:val="nil"/>
+          <w:insideV w:val="nil"/>
+        </w:tcBorders>
+        <w:shd w:val="clear" w:color="auto" w:fill="FFFFFF" w:themeFill="background1"/>
+      </w:tcPr>
+    </w:tblStylePr>
+    <w:tblStylePr w:type="lastRow">
+      <w:rPr>
+        <w:b/>
+        <w:bCs/>
+      </w:rPr>
+      <w:tblPr/>
+      <w:tcPr>
+        <w:tcBorders>
+          <w:left w:val="nil"/>
+          <w:bottom w:val="nil"/>
+          <w:right w:val="nil"/>
+          <w:insideH w:val="nil"/>
+          <w:insideV w:val="nil"/>
+        </w:tcBorders>
+        <w:shd w:val="clear" w:color="auto" w:fill="FFFFFF" w:themeFill="background1"/>
+      </w:tcPr>
+    </w:tblStylePr>
+    <w:tblStylePr w:type="firstCol">
+      <w:pPr>
+        <w:jc w:val="right"/>
+      </w:pPr>
+      <w:rPr>
+        <w:i/>
+        <w:iCs/>
+      </w:rPr>
+      <w:tblPr/>
+      <w:tcPr>
+        <w:tcBorders>
+          <w:top w:val="nil"/>
+          <w:left w:val="nil"/>
+          <w:bottom w:val="nil"/>
+          <w:insideH w:val="nil"/>
+          <w:insideV w:val="nil"/>
+        </w:tcBorders>
+        <w:shd w:val="clear" w:color="auto" w:fill="FFFFFF" w:themeFill="background1"/>
+      </w:tcPr>
+    </w:tblStylePr>
+    <w:tblStylePr w:type="lastCol">
+      <w:rPr>
+        <w:i/>
+        <w:iCs/>
+      </w:rPr>
+      <w:tblPr/>
+      <w:tcPr>
+        <w:tcBorders>
+          <w:top w:val="nil"/>
+          <w:bottom w:val="nil"/>
+          <w:right w:val="nil"/>
+          <w:insideH w:val="nil"/>
+          <w:insideV w:val="nil"/>
+        </w:tcBorders>
+        <w:shd w:val="clear" w:color="auto" w:fill="FFFFFF" w:themeFill="background1"/>
+      </w:tcPr>
+    </w:tblStylePr>
+    <w:tblStylePr w:type="band1Vert">
+      <w:tblPr/>
+      <w:tcPr>
+        <w:shd w:val="clear" w:color="auto" w:fill="E2EFD9" w:themeFill="accent6" w:themeFillTint="33"/>
+      </w:tcPr>
+    </w:tblStylePr>
+    <w:tblStylePr w:type="band1Horz">
+      <w:tblPr/>
+      <w:tcPr>
+        <w:shd w:val="clear" w:color="auto" w:fill="E2EFD9" w:themeFill="accent6" w:themeFillTint="33"/>
+      </w:tcPr>
+    </w:tblStylePr>
+    <w:tblStylePr w:type="neCell">
+      <w:tblPr/>
+      <w:tcPr>
+        <w:tcBorders>
+          <w:bottom w:val="single" w:sz="4" w:space="0" w:color="A8D08D" w:themeColor="accent6" w:themeTint="99"/>
+        </w:tcBorders>
+      </w:tcPr>
+    </w:tblStylePr>
+    <w:tblStylePr w:type="nwCell">
+      <w:tblPr/>
+      <w:tcPr>
+        <w:tcBorders>
+          <w:bottom w:val="single" w:sz="4" w:space="0" w:color="A8D08D" w:themeColor="accent6" w:themeTint="99"/>
+        </w:tcBorders>
+      </w:tcPr>
+    </w:tblStylePr>
+    <w:tblStylePr w:type="seCell">
+      <w:tblPr/>
+      <w:tcPr>
+        <w:tcBorders>
+          <w:top w:val="single" w:sz="4" w:space="0" w:color="A8D08D" w:themeColor="accent6" w:themeTint="99"/>
+        </w:tcBorders>
+      </w:tcPr>
+    </w:tblStylePr>
+    <w:tblStylePr w:type="swCell">
+      <w:tblPr/>
+      <w:tcPr>
+        <w:tcBorders>
+          <w:top w:val="single" w:sz="4" w:space="0" w:color="A8D08D" w:themeColor="accent6" w:themeTint="99"/>
+        </w:tcBorders>
+      </w:tcPr>
+    </w:tblStylePr>
+  </w:style>
+  <w:style w:type="table" w:styleId="TableauGrille5Fonc">
+    <w:name w:val="Grid Table 5 Dark"/>
+    <w:basedOn w:val="TableauNormal"/>
+    <w:uiPriority w:val="50"/>
+    <w:rsid w:val="00533B6C"/>
+    <w:tblPr>
+      <w:tblStyleRowBandSize w:val="1"/>
+      <w:tblStyleColBandSize w:val="1"/>
+      <w:tblBorders>
+        <w:top w:val="single" w:sz="4" w:space="0" w:color="FFFFFF" w:themeColor="background1"/>
+        <w:left w:val="single" w:sz="4" w:space="0" w:color="FFFFFF" w:themeColor="background1"/>
+        <w:bottom w:val="single" w:sz="4" w:space="0" w:color="FFFFFF" w:themeColor="background1"/>
+        <w:right w:val="single" w:sz="4" w:space="0" w:color="FFFFFF" w:themeColor="background1"/>
+        <w:insideH w:val="single" w:sz="4" w:space="0" w:color="FFFFFF" w:themeColor="background1"/>
+        <w:insideV w:val="single" w:sz="4" w:space="0" w:color="FFFFFF" w:themeColor="background1"/>
+      </w:tblBorders>
+    </w:tblPr>
+    <w:tcPr>
+      <w:shd w:val="clear" w:color="auto" w:fill="CCCCCC" w:themeFill="text1" w:themeFillTint="33"/>
+    </w:tcPr>
+    <w:tblStylePr w:type="firstRow">
+      <w:rPr>
+        <w:b/>
+        <w:bCs/>
+        <w:color w:val="FFFFFF" w:themeColor="background1"/>
+      </w:rPr>
+      <w:tblPr/>
+      <w:tcPr>
+        <w:tcBorders>
+          <w:top w:val="single" w:sz="4" w:space="0" w:color="FFFFFF" w:themeColor="background1"/>
+          <w:left w:val="single" w:sz="4" w:space="0" w:color="FFFFFF" w:themeColor="background1"/>
+          <w:right w:val="single" w:sz="4" w:space="0" w:color="FFFFFF" w:themeColor="background1"/>
+          <w:insideH w:val="nil"/>
+          <w:insideV w:val="nil"/>
+        </w:tcBorders>
+        <w:shd w:val="clear" w:color="auto" w:fill="000000" w:themeFill="text1"/>
+      </w:tcPr>
+    </w:tblStylePr>
+    <w:tblStylePr w:type="lastRow">
+      <w:rPr>
+        <w:b/>
+        <w:bCs/>
+        <w:color w:val="FFFFFF" w:themeColor="background1"/>
+      </w:rPr>
+      <w:tblPr/>
+      <w:tcPr>
+        <w:tcBorders>
+          <w:left w:val="single" w:sz="4" w:space="0" w:color="FFFFFF" w:themeColor="background1"/>
+          <w:bottom w:val="single" w:sz="4" w:space="0" w:color="FFFFFF" w:themeColor="background1"/>
+          <w:right w:val="single" w:sz="4" w:space="0" w:color="FFFFFF" w:themeColor="background1"/>
+          <w:insideH w:val="nil"/>
+          <w:insideV w:val="nil"/>
+        </w:tcBorders>
+        <w:shd w:val="clear" w:color="auto" w:fill="000000" w:themeFill="text1"/>
+      </w:tcPr>
+    </w:tblStylePr>
+    <w:tblStylePr w:type="firstCol">
+      <w:rPr>
+        <w:b/>
+        <w:bCs/>
+        <w:color w:val="FFFFFF" w:themeColor="background1"/>
+      </w:rPr>
+      <w:tblPr/>
+      <w:tcPr>
+        <w:tcBorders>
+          <w:top w:val="single" w:sz="4" w:space="0" w:color="FFFFFF" w:themeColor="background1"/>
+          <w:left w:val="single" w:sz="4" w:space="0" w:color="FFFFFF" w:themeColor="background1"/>
+          <w:bottom w:val="single" w:sz="4" w:space="0" w:color="FFFFFF" w:themeColor="background1"/>
+          <w:insideV w:val="nil"/>
+        </w:tcBorders>
+        <w:shd w:val="clear" w:color="auto" w:fill="000000" w:themeFill="text1"/>
+      </w:tcPr>
+    </w:tblStylePr>
+    <w:tblStylePr w:type="lastCol">
+      <w:rPr>
+        <w:b/>
+        <w:bCs/>
+        <w:color w:val="FFFFFF" w:themeColor="background1"/>
+      </w:rPr>
+      <w:tblPr/>
+      <w:tcPr>
+        <w:tcBorders>
+          <w:top w:val="single" w:sz="4" w:space="0" w:color="FFFFFF" w:themeColor="background1"/>
+          <w:bottom w:val="single" w:sz="4" w:space="0" w:color="FFFFFF" w:themeColor="background1"/>
+          <w:right w:val="single" w:sz="4" w:space="0" w:color="FFFFFF" w:themeColor="background1"/>
+          <w:insideV w:val="nil"/>
+        </w:tcBorders>
+        <w:shd w:val="clear" w:color="auto" w:fill="000000" w:themeFill="text1"/>
+      </w:tcPr>
+    </w:tblStylePr>
+    <w:tblStylePr w:type="band1Vert">
+      <w:tblPr/>
+      <w:tcPr>
+        <w:shd w:val="clear" w:color="auto" w:fill="999999" w:themeFill="text1" w:themeFillTint="66"/>
+      </w:tcPr>
+    </w:tblStylePr>
+    <w:tblStylePr w:type="band1Horz">
+      <w:tblPr/>
+      <w:tcPr>
+        <w:shd w:val="clear" w:color="auto" w:fill="999999" w:themeFill="text1" w:themeFillTint="66"/>
+      </w:tcPr>
+    </w:tblStylePr>
+  </w:style>
+  <w:style w:type="table" w:styleId="TableauGrille5Fonc-Accentuation3">
+    <w:name w:val="Grid Table 5 Dark Accent 3"/>
+    <w:basedOn w:val="TableauNormal"/>
+    <w:uiPriority w:val="50"/>
+    <w:rsid w:val="00533B6C"/>
+    <w:tblPr>
+      <w:tblStyleRowBandSize w:val="1"/>
+      <w:tblStyleColBandSize w:val="1"/>
+      <w:tblBorders>
+        <w:top w:val="single" w:sz="4" w:space="0" w:color="FFFFFF" w:themeColor="background1"/>
+        <w:left w:val="single" w:sz="4" w:space="0" w:color="FFFFFF" w:themeColor="background1"/>
+        <w:bottom w:val="single" w:sz="4" w:space="0" w:color="FFFFFF" w:themeColor="background1"/>
+        <w:right w:val="single" w:sz="4" w:space="0" w:color="FFFFFF" w:themeColor="background1"/>
+        <w:insideH w:val="single" w:sz="4" w:space="0" w:color="FFFFFF" w:themeColor="background1"/>
+        <w:insideV w:val="single" w:sz="4" w:space="0" w:color="FFFFFF" w:themeColor="background1"/>
+      </w:tblBorders>
+    </w:tblPr>
+    <w:tcPr>
+      <w:shd w:val="clear" w:color="auto" w:fill="EDEDED" w:themeFill="accent3" w:themeFillTint="33"/>
+    </w:tcPr>
+    <w:tblStylePr w:type="firstRow">
+      <w:rPr>
+        <w:b/>
+        <w:bCs/>
+        <w:color w:val="FFFFFF" w:themeColor="background1"/>
+      </w:rPr>
+      <w:tblPr/>
+      <w:tcPr>
+        <w:tcBorders>
+          <w:top w:val="single" w:sz="4" w:space="0" w:color="FFFFFF" w:themeColor="background1"/>
+          <w:left w:val="single" w:sz="4" w:space="0" w:color="FFFFFF" w:themeColor="background1"/>
+          <w:right w:val="single" w:sz="4" w:space="0" w:color="FFFFFF" w:themeColor="background1"/>
+          <w:insideH w:val="nil"/>
+          <w:insideV w:val="nil"/>
+        </w:tcBorders>
+        <w:shd w:val="clear" w:color="auto" w:fill="A5A5A5" w:themeFill="accent3"/>
+      </w:tcPr>
+    </w:tblStylePr>
+    <w:tblStylePr w:type="lastRow">
+      <w:rPr>
+        <w:b/>
+        <w:bCs/>
+        <w:color w:val="FFFFFF" w:themeColor="background1"/>
+      </w:rPr>
+      <w:tblPr/>
+      <w:tcPr>
+        <w:tcBorders>
+          <w:left w:val="single" w:sz="4" w:space="0" w:color="FFFFFF" w:themeColor="background1"/>
+          <w:bottom w:val="single" w:sz="4" w:space="0" w:color="FFFFFF" w:themeColor="background1"/>
+          <w:right w:val="single" w:sz="4" w:space="0" w:color="FFFFFF" w:themeColor="background1"/>
+          <w:insideH w:val="nil"/>
+          <w:insideV w:val="nil"/>
+        </w:tcBorders>
+        <w:shd w:val="clear" w:color="auto" w:fill="A5A5A5" w:themeFill="accent3"/>
+      </w:tcPr>
+    </w:tblStylePr>
+    <w:tblStylePr w:type="firstCol">
+      <w:rPr>
+        <w:b/>
+        <w:bCs/>
+        <w:color w:val="FFFFFF" w:themeColor="background1"/>
+      </w:rPr>
+      <w:tblPr/>
+      <w:tcPr>
+        <w:tcBorders>
+          <w:top w:val="single" w:sz="4" w:space="0" w:color="FFFFFF" w:themeColor="background1"/>
+          <w:left w:val="single" w:sz="4" w:space="0" w:color="FFFFFF" w:themeColor="background1"/>
+          <w:bottom w:val="single" w:sz="4" w:space="0" w:color="FFFFFF" w:themeColor="background1"/>
+          <w:insideV w:val="nil"/>
+        </w:tcBorders>
+        <w:shd w:val="clear" w:color="auto" w:fill="A5A5A5" w:themeFill="accent3"/>
+      </w:tcPr>
+    </w:tblStylePr>
+    <w:tblStylePr w:type="lastCol">
+      <w:rPr>
+        <w:b/>
+        <w:bCs/>
+        <w:color w:val="FFFFFF" w:themeColor="background1"/>
+      </w:rPr>
+      <w:tblPr/>
+      <w:tcPr>
+        <w:tcBorders>
+          <w:top w:val="single" w:sz="4" w:space="0" w:color="FFFFFF" w:themeColor="background1"/>
+          <w:bottom w:val="single" w:sz="4" w:space="0" w:color="FFFFFF" w:themeColor="background1"/>
+          <w:right w:val="single" w:sz="4" w:space="0" w:color="FFFFFF" w:themeColor="background1"/>
+          <w:insideV w:val="nil"/>
+        </w:tcBorders>
+        <w:shd w:val="clear" w:color="auto" w:fill="A5A5A5" w:themeFill="accent3"/>
+      </w:tcPr>
+    </w:tblStylePr>
+    <w:tblStylePr w:type="band1Vert">
+      <w:tblPr/>
+      <w:tcPr>
+        <w:shd w:val="clear" w:color="auto" w:fill="DBDBDB" w:themeFill="accent3" w:themeFillTint="66"/>
+      </w:tcPr>
+    </w:tblStylePr>
+    <w:tblStylePr w:type="band1Horz">
+      <w:tblPr/>
+      <w:tcPr>
+        <w:shd w:val="clear" w:color="auto" w:fill="DBDBDB" w:themeFill="accent3" w:themeFillTint="66"/>
+      </w:tcPr>
+    </w:tblStylePr>
+  </w:style>
+  <w:style w:type="table" w:styleId="TableauGrille4-Accentuation1">
+    <w:name w:val="Grid Table 4 Accent 1"/>
+    <w:basedOn w:val="TableauNormal"/>
+    <w:uiPriority w:val="49"/>
+    <w:rsid w:val="00533B6C"/>
+    <w:tblPr>
+      <w:tblStyleRowBandSize w:val="1"/>
+      <w:tblStyleColBandSize w:val="1"/>
+      <w:tblBorders>
+        <w:top w:val="single" w:sz="4" w:space="0" w:color="8EAADB" w:themeColor="accent1" w:themeTint="99"/>
+        <w:left w:val="single" w:sz="4" w:space="0" w:color="8EAADB" w:themeColor="accent1" w:themeTint="99"/>
+        <w:bottom w:val="single" w:sz="4" w:space="0" w:color="8EAADB" w:themeColor="accent1" w:themeTint="99"/>
+        <w:right w:val="single" w:sz="4" w:space="0" w:color="8EAADB" w:themeColor="accent1" w:themeTint="99"/>
+        <w:insideH w:val="single" w:sz="4" w:space="0" w:color="8EAADB" w:themeColor="accent1" w:themeTint="99"/>
+        <w:insideV w:val="single" w:sz="4" w:space="0" w:color="8EAADB" w:themeColor="accent1" w:themeTint="99"/>
+      </w:tblBorders>
+    </w:tblPr>
+    <w:tblStylePr w:type="firstRow">
+      <w:rPr>
+        <w:b/>
+        <w:bCs/>
+        <w:color w:val="FFFFFF" w:themeColor="background1"/>
+      </w:rPr>
+      <w:tblPr/>
+      <w:tcPr>
+        <w:tcBorders>
+          <w:top w:val="single" w:sz="4" w:space="0" w:color="4472C4" w:themeColor="accent1"/>
+          <w:left w:val="single" w:sz="4" w:space="0" w:color="4472C4" w:themeColor="accent1"/>
+          <w:bottom w:val="single" w:sz="4" w:space="0" w:color="4472C4" w:themeColor="accent1"/>
+          <w:right w:val="single" w:sz="4" w:space="0" w:color="4472C4" w:themeColor="accent1"/>
+          <w:insideH w:val="nil"/>
+          <w:insideV w:val="nil"/>
+        </w:tcBorders>
+        <w:shd w:val="clear" w:color="auto" w:fill="4472C4" w:themeFill="accent1"/>
+      </w:tcPr>
+    </w:tblStylePr>
+    <w:tblStylePr w:type="lastRow">
+      <w:rPr>
+        <w:b/>
+        <w:bCs/>
+      </w:rPr>
+      <w:tblPr/>
+      <w:tcPr>
+        <w:tcBorders>
+          <w:top w:val="double" w:sz="4" w:space="0" w:color="4472C4" w:themeColor="accent1"/>
+        </w:tcBorders>
+      </w:tcPr>
+    </w:tblStylePr>
+    <w:tblStylePr w:type="firstCol">
+      <w:rPr>
+        <w:b/>
+        <w:bCs/>
+      </w:rPr>
+    </w:tblStylePr>
+    <w:tblStylePr w:type="lastCol">
+      <w:rPr>
+        <w:b/>
+        <w:bCs/>
+      </w:rPr>
+    </w:tblStylePr>
+    <w:tblStylePr w:type="band1Vert">
+      <w:tblPr/>
+      <w:tcPr>
+        <w:shd w:val="clear" w:color="auto" w:fill="D9E2F3" w:themeFill="accent1" w:themeFillTint="33"/>
+      </w:tcPr>
+    </w:tblStylePr>
+    <w:tblStylePr w:type="band1Horz">
+      <w:tblPr/>
+      <w:tcPr>
+        <w:shd w:val="clear" w:color="auto" w:fill="D9E2F3" w:themeFill="accent1" w:themeFillTint="33"/>
+      </w:tcPr>
+    </w:tblStylePr>
+  </w:style>
+  <w:style w:type="table" w:styleId="TableauGrille4">
+    <w:name w:val="Grid Table 4"/>
+    <w:basedOn w:val="TableauNormal"/>
+    <w:uiPriority w:val="49"/>
+    <w:rsid w:val="00533B6C"/>
+    <w:tblPr>
+      <w:tblStyleRowBandSize w:val="1"/>
+      <w:tblStyleColBandSize w:val="1"/>
+      <w:tblBorders>
+        <w:top w:val="single" w:sz="4" w:space="0" w:color="666666" w:themeColor="text1" w:themeTint="99"/>
+        <w:left w:val="single" w:sz="4" w:space="0" w:color="666666" w:themeColor="text1" w:themeTint="99"/>
+        <w:bottom w:val="single" w:sz="4" w:space="0" w:color="666666" w:themeColor="text1" w:themeTint="99"/>
+        <w:right w:val="single" w:sz="4" w:space="0" w:color="666666" w:themeColor="text1" w:themeTint="99"/>
+        <w:insideH w:val="single" w:sz="4" w:space="0" w:color="666666" w:themeColor="text1" w:themeTint="99"/>
+        <w:insideV w:val="single" w:sz="4" w:space="0" w:color="666666" w:themeColor="text1" w:themeTint="99"/>
+      </w:tblBorders>
+    </w:tblPr>
+    <w:tblStylePr w:type="firstRow">
+      <w:rPr>
+        <w:b/>
+        <w:bCs/>
+        <w:color w:val="FFFFFF" w:themeColor="background1"/>
+      </w:rPr>
+      <w:tblPr/>
+      <w:tcPr>
+        <w:tcBorders>
+          <w:top w:val="single" w:sz="4" w:space="0" w:color="000000" w:themeColor="text1"/>
+          <w:left w:val="single" w:sz="4" w:space="0" w:color="000000" w:themeColor="text1"/>
+          <w:bottom w:val="single" w:sz="4" w:space="0" w:color="000000" w:themeColor="text1"/>
+          <w:right w:val="single" w:sz="4" w:space="0" w:color="000000" w:themeColor="text1"/>
+          <w:insideH w:val="nil"/>
+          <w:insideV w:val="nil"/>
+        </w:tcBorders>
+        <w:shd w:val="clear" w:color="auto" w:fill="000000" w:themeFill="text1"/>
+      </w:tcPr>
+    </w:tblStylePr>
+    <w:tblStylePr w:type="lastRow">
+      <w:rPr>
+        <w:b/>
+        <w:bCs/>
+      </w:rPr>
+      <w:tblPr/>
+      <w:tcPr>
+        <w:tcBorders>
+          <w:top w:val="double" w:sz="4" w:space="0" w:color="000000" w:themeColor="text1"/>
+        </w:tcBorders>
+      </w:tcPr>
+    </w:tblStylePr>
+    <w:tblStylePr w:type="firstCol">
+      <w:rPr>
+        <w:b/>
+        <w:bCs/>
+      </w:rPr>
+    </w:tblStylePr>
+    <w:tblStylePr w:type="lastCol">
+      <w:rPr>
+        <w:b/>
+        <w:bCs/>
+      </w:rPr>
+    </w:tblStylePr>
+    <w:tblStylePr w:type="band1Vert">
+      <w:tblPr/>
+      <w:tcPr>
+        <w:shd w:val="clear" w:color="auto" w:fill="CCCCCC" w:themeFill="text1" w:themeFillTint="33"/>
+      </w:tcPr>
+    </w:tblStylePr>
+    <w:tblStylePr w:type="band1Horz">
+      <w:tblPr/>
+      <w:tcPr>
+        <w:shd w:val="clear" w:color="auto" w:fill="CCCCCC" w:themeFill="text1" w:themeFillTint="33"/>
+      </w:tcPr>
+    </w:tblStylePr>
+  </w:style>
+  <w:style w:type="table" w:styleId="TableauListe7Couleur">
+    <w:name w:val="List Table 7 Colorful"/>
+    <w:basedOn w:val="TableauNormal"/>
+    <w:uiPriority w:val="52"/>
+    <w:rsid w:val="00533B6C"/>
+    <w:rPr>
+      <w:color w:val="000000" w:themeColor="text1"/>
+    </w:rPr>
+    <w:tblPr>
+      <w:tblStyleRowBandSize w:val="1"/>
+      <w:tblStyleColBandSize w:val="1"/>
+    </w:tblPr>
+    <w:tblStylePr w:type="firstRow">
+      <w:rPr>
+        <w:rFonts w:asciiTheme="majorHAnsi" w:eastAsiaTheme="majorEastAsia" w:hAnsiTheme="majorHAnsi" w:cstheme="majorBidi"/>
+        <w:i/>
+        <w:iCs/>
+        <w:sz w:val="26"/>
+      </w:rPr>
+      <w:tblPr/>
+      <w:tcPr>
+        <w:tcBorders>
+          <w:bottom w:val="single" w:sz="4" w:space="0" w:color="000000" w:themeColor="text1"/>
+        </w:tcBorders>
+        <w:shd w:val="clear" w:color="auto" w:fill="FFFFFF" w:themeFill="background1"/>
+      </w:tcPr>
+    </w:tblStylePr>
+    <w:tblStylePr w:type="lastRow">
+      <w:rPr>
+        <w:rFonts w:asciiTheme="majorHAnsi" w:eastAsiaTheme="majorEastAsia" w:hAnsiTheme="majorHAnsi" w:cstheme="majorBidi"/>
+        <w:i/>
+        <w:iCs/>
+        <w:sz w:val="26"/>
+      </w:rPr>
+      <w:tblPr/>
+      <w:tcPr>
+        <w:tcBorders>
+          <w:top w:val="single" w:sz="4" w:space="0" w:color="000000" w:themeColor="text1"/>
+        </w:tcBorders>
+        <w:shd w:val="clear" w:color="auto" w:fill="FFFFFF" w:themeFill="background1"/>
+      </w:tcPr>
+    </w:tblStylePr>
+    <w:tblStylePr w:type="firstCol">
+      <w:pPr>
+        <w:jc w:val="right"/>
+      </w:pPr>
+      <w:rPr>
+        <w:rFonts w:asciiTheme="majorHAnsi" w:eastAsiaTheme="majorEastAsia" w:hAnsiTheme="majorHAnsi" w:cstheme="majorBidi"/>
+        <w:i/>
+        <w:iCs/>
+        <w:sz w:val="26"/>
+      </w:rPr>
+      <w:tblPr/>
+      <w:tcPr>
+        <w:tcBorders>
+          <w:right w:val="single" w:sz="4" w:space="0" w:color="000000" w:themeColor="text1"/>
+        </w:tcBorders>
+        <w:shd w:val="clear" w:color="auto" w:fill="FFFFFF" w:themeFill="background1"/>
+      </w:tcPr>
+    </w:tblStylePr>
+    <w:tblStylePr w:type="lastCol">
+      <w:rPr>
+        <w:rFonts w:asciiTheme="majorHAnsi" w:eastAsiaTheme="majorEastAsia" w:hAnsiTheme="majorHAnsi" w:cstheme="majorBidi"/>
+        <w:i/>
+        <w:iCs/>
+        <w:sz w:val="26"/>
+      </w:rPr>
+      <w:tblPr/>
+      <w:tcPr>
+        <w:tcBorders>
+          <w:left w:val="single" w:sz="4" w:space="0" w:color="000000" w:themeColor="text1"/>
+        </w:tcBorders>
+        <w:shd w:val="clear" w:color="auto" w:fill="FFFFFF" w:themeFill="background1"/>
+      </w:tcPr>
+    </w:tblStylePr>
+    <w:tblStylePr w:type="band1Vert">
+      <w:tblPr/>
+      <w:tcPr>
+        <w:shd w:val="clear" w:color="auto" w:fill="CCCCCC" w:themeFill="text1" w:themeFillTint="33"/>
+      </w:tcPr>
+    </w:tblStylePr>
+    <w:tblStylePr w:type="band1Horz">
+      <w:tblPr/>
+      <w:tcPr>
+        <w:shd w:val="clear" w:color="auto" w:fill="CCCCCC" w:themeFill="text1" w:themeFillTint="33"/>
+      </w:tcPr>
+    </w:tblStylePr>
+    <w:tblStylePr w:type="neCell">
+      <w:tblPr/>
+      <w:tcPr>
+        <w:tcBorders>
+          <w:left w:val="nil"/>
+        </w:tcBorders>
+      </w:tcPr>
+    </w:tblStylePr>
+    <w:tblStylePr w:type="nwCell">
+      <w:tblPr/>
+      <w:tcPr>
+        <w:tcBorders>
+          <w:right w:val="nil"/>
+        </w:tcBorders>
+      </w:tcPr>
+    </w:tblStylePr>
+    <w:tblStylePr w:type="seCell">
+      <w:tblPr/>
+      <w:tcPr>
+        <w:tcBorders>
+          <w:left w:val="nil"/>
+        </w:tcBorders>
+      </w:tcPr>
+    </w:tblStylePr>
+    <w:tblStylePr w:type="swCell">
+      <w:tblPr/>
+      <w:tcPr>
+        <w:tcBorders>
+          <w:right w:val="nil"/>
+        </w:tcBorders>
+      </w:tcPr>
+    </w:tblStylePr>
+  </w:style>
+  <w:style w:type="table" w:styleId="TableauListe5Fonc">
+    <w:name w:val="List Table 5 Dark"/>
+    <w:basedOn w:val="TableauNormal"/>
+    <w:uiPriority w:val="50"/>
+    <w:rsid w:val="00533B6C"/>
+    <w:rPr>
+      <w:color w:val="FFFFFF" w:themeColor="background1"/>
+    </w:rPr>
+    <w:tblPr>
+      <w:tblStyleRowBandSize w:val="1"/>
+      <w:tblStyleColBandSize w:val="1"/>
+      <w:tblBorders>
+        <w:top w:val="single" w:sz="24" w:space="0" w:color="000000" w:themeColor="text1"/>
+        <w:left w:val="single" w:sz="24" w:space="0" w:color="000000" w:themeColor="text1"/>
+        <w:bottom w:val="single" w:sz="24" w:space="0" w:color="000000" w:themeColor="text1"/>
+        <w:right w:val="single" w:sz="24" w:space="0" w:color="000000" w:themeColor="text1"/>
+      </w:tblBorders>
+    </w:tblPr>
+    <w:tcPr>
+      <w:shd w:val="clear" w:color="auto" w:fill="000000" w:themeFill="text1"/>
+    </w:tcPr>
+    <w:tblStylePr w:type="firstRow">
+      <w:rPr>
+        <w:b/>
+        <w:bCs/>
+      </w:rPr>
+      <w:tblPr/>
+      <w:tcPr>
+        <w:tcBorders>
+          <w:bottom w:val="single" w:sz="18" w:space="0" w:color="FFFFFF" w:themeColor="background1"/>
+        </w:tcBorders>
+      </w:tcPr>
+    </w:tblStylePr>
+    <w:tblStylePr w:type="lastRow">
+      <w:rPr>
+        <w:b/>
+        <w:bCs/>
+      </w:rPr>
+      <w:tblPr/>
+      <w:tcPr>
+        <w:tcBorders>
+          <w:top w:val="single" w:sz="4" w:space="0" w:color="FFFFFF" w:themeColor="background1"/>
+        </w:tcBorders>
+      </w:tcPr>
+    </w:tblStylePr>
+    <w:tblStylePr w:type="firstCol">
+      <w:rPr>
+        <w:b/>
+        <w:bCs/>
+      </w:rPr>
+      <w:tblPr/>
+      <w:tcPr>
+        <w:tcBorders>
+          <w:right w:val="single" w:sz="4" w:space="0" w:color="FFFFFF" w:themeColor="background1"/>
+        </w:tcBorders>
+      </w:tcPr>
+    </w:tblStylePr>
+    <w:tblStylePr w:type="lastCol">
+      <w:rPr>
+        <w:b/>
+        <w:bCs/>
+      </w:rPr>
+      <w:tblPr/>
+      <w:tcPr>
+        <w:tcBorders>
+          <w:left w:val="single" w:sz="4" w:space="0" w:color="FFFFFF" w:themeColor="background1"/>
+        </w:tcBorders>
+      </w:tcPr>
+    </w:tblStylePr>
+    <w:tblStylePr w:type="band1Vert">
+      <w:tblPr/>
+      <w:tcPr>
+        <w:tcBorders>
+          <w:left w:val="single" w:sz="4" w:space="0" w:color="FFFFFF" w:themeColor="background1"/>
+          <w:right w:val="single" w:sz="4" w:space="0" w:color="FFFFFF" w:themeColor="background1"/>
+        </w:tcBorders>
+      </w:tcPr>
+    </w:tblStylePr>
+    <w:tblStylePr w:type="band2Vert">
+      <w:tblPr/>
+      <w:tcPr>
+        <w:tcBorders>
+          <w:left w:val="single" w:sz="4" w:space="0" w:color="FFFFFF" w:themeColor="background1"/>
+          <w:right w:val="single" w:sz="4" w:space="0" w:color="FFFFFF" w:themeColor="background1"/>
+        </w:tcBorders>
+      </w:tcPr>
+    </w:tblStylePr>
+    <w:tblStylePr w:type="band1Horz">
+      <w:tblPr/>
+      <w:tcPr>
+        <w:tcBorders>
+          <w:top w:val="single" w:sz="4" w:space="0" w:color="FFFFFF" w:themeColor="background1"/>
+          <w:bottom w:val="single" w:sz="4" w:space="0" w:color="FFFFFF" w:themeColor="background1"/>
+        </w:tcBorders>
+      </w:tcPr>
+    </w:tblStylePr>
+    <w:tblStylePr w:type="neCell">
+      <w:tblPr/>
+      <w:tcPr>
+        <w:tcBorders>
+          <w:left w:val="nil"/>
+        </w:tcBorders>
+      </w:tcPr>
+    </w:tblStylePr>
+    <w:tblStylePr w:type="nwCell">
+      <w:tblPr/>
+      <w:tcPr>
+        <w:tcBorders>
+          <w:right w:val="nil"/>
+        </w:tcBorders>
+      </w:tcPr>
+    </w:tblStylePr>
+    <w:tblStylePr w:type="seCell">
+      <w:tblPr/>
+      <w:tcPr>
+        <w:tcBorders>
+          <w:top w:val="nil"/>
+          <w:left w:val="nil"/>
+        </w:tcBorders>
+      </w:tcPr>
+    </w:tblStylePr>
+    <w:tblStylePr w:type="swCell">
+      <w:tblPr/>
+      <w:tcPr>
+        <w:tcBorders>
+          <w:top w:val="nil"/>
+          <w:right w:val="nil"/>
+        </w:tcBorders>
+      </w:tcPr>
+    </w:tblStylePr>
+  </w:style>
+  <w:style w:type="table" w:styleId="TableauListe6Couleur">
+    <w:name w:val="List Table 6 Colorful"/>
+    <w:basedOn w:val="TableauNormal"/>
+    <w:uiPriority w:val="51"/>
+    <w:rsid w:val="00533B6C"/>
+    <w:rPr>
+      <w:color w:val="000000" w:themeColor="text1"/>
+    </w:rPr>
+    <w:tblPr>
+      <w:tblStyleRowBandSize w:val="1"/>
+      <w:tblStyleColBandSize w:val="1"/>
+      <w:tblBorders>
+        <w:top w:val="single" w:sz="4" w:space="0" w:color="000000" w:themeColor="text1"/>
+        <w:bottom w:val="single" w:sz="4" w:space="0" w:color="000000" w:themeColor="text1"/>
+      </w:tblBorders>
+    </w:tblPr>
+    <w:tblStylePr w:type="firstRow">
+      <w:rPr>
+        <w:b/>
+        <w:bCs/>
+      </w:rPr>
+      <w:tblPr/>
+      <w:tcPr>
+        <w:tcBorders>
+          <w:bottom w:val="single" w:sz="4" w:space="0" w:color="000000" w:themeColor="text1"/>
+        </w:tcBorders>
+      </w:tcPr>
+    </w:tblStylePr>
+    <w:tblStylePr w:type="lastRow">
+      <w:rPr>
+        <w:b/>
+        <w:bCs/>
+      </w:rPr>
+      <w:tblPr/>
+      <w:tcPr>
+        <w:tcBorders>
+          <w:top w:val="double" w:sz="4" w:space="0" w:color="000000" w:themeColor="text1"/>
+        </w:tcBorders>
+      </w:tcPr>
+    </w:tblStylePr>
+    <w:tblStylePr w:type="firstCol">
+      <w:rPr>
+        <w:b/>
+        <w:bCs/>
+      </w:rPr>
+    </w:tblStylePr>
+    <w:tblStylePr w:type="lastCol">
+      <w:rPr>
+        <w:b/>
+        <w:bCs/>
+      </w:rPr>
+    </w:tblStylePr>
+    <w:tblStylePr w:type="band1Vert">
+      <w:tblPr/>
+      <w:tcPr>
+        <w:shd w:val="clear" w:color="auto" w:fill="CCCCCC" w:themeFill="text1" w:themeFillTint="33"/>
+      </w:tcPr>
+    </w:tblStylePr>
+    <w:tblStylePr w:type="band1Horz">
+      <w:tblPr/>
+      <w:tcPr>
+        <w:shd w:val="clear" w:color="auto" w:fill="CCCCCC" w:themeFill="text1" w:themeFillTint="33"/>
+      </w:tcPr>
+    </w:tblStylePr>
+  </w:style>
+  <w:style w:type="table" w:styleId="TableauGrille6Couleur">
+    <w:name w:val="Grid Table 6 Colorful"/>
+    <w:basedOn w:val="TableauNormal"/>
+    <w:uiPriority w:val="51"/>
+    <w:rsid w:val="00533B6C"/>
+    <w:rPr>
+      <w:color w:val="000000" w:themeColor="text1"/>
+    </w:rPr>
+    <w:tblPr>
+      <w:tblStyleRowBandSize w:val="1"/>
+      <w:tblStyleColBandSize w:val="1"/>
+      <w:tblBorders>
+        <w:top w:val="single" w:sz="4" w:space="0" w:color="666666" w:themeColor="text1" w:themeTint="99"/>
+        <w:left w:val="single" w:sz="4" w:space="0" w:color="666666" w:themeColor="text1" w:themeTint="99"/>
+        <w:bottom w:val="single" w:sz="4" w:space="0" w:color="666666" w:themeColor="text1" w:themeTint="99"/>
+        <w:right w:val="single" w:sz="4" w:space="0" w:color="666666" w:themeColor="text1" w:themeTint="99"/>
+        <w:insideH w:val="single" w:sz="4" w:space="0" w:color="666666" w:themeColor="text1" w:themeTint="99"/>
+        <w:insideV w:val="single" w:sz="4" w:space="0" w:color="666666" w:themeColor="text1" w:themeTint="99"/>
+      </w:tblBorders>
+    </w:tblPr>
+    <w:tblStylePr w:type="firstRow">
+      <w:rPr>
+        <w:b/>
+        <w:bCs/>
+      </w:rPr>
+      <w:tblPr/>
+      <w:tcPr>
+        <w:tcBorders>
+          <w:bottom w:val="single" w:sz="12" w:space="0" w:color="666666" w:themeColor="text1" w:themeTint="99"/>
+        </w:tcBorders>
+      </w:tcPr>
+    </w:tblStylePr>
+    <w:tblStylePr w:type="lastRow">
+      <w:rPr>
+        <w:b/>
+        <w:bCs/>
+      </w:rPr>
+      <w:tblPr/>
+      <w:tcPr>
+        <w:tcBorders>
+          <w:top w:val="double" w:sz="4" w:space="0" w:color="666666" w:themeColor="text1" w:themeTint="99"/>
+        </w:tcBorders>
+      </w:tcPr>
+    </w:tblStylePr>
+    <w:tblStylePr w:type="firstCol">
+      <w:rPr>
+        <w:b/>
+        <w:bCs/>
+      </w:rPr>
+    </w:tblStylePr>
+    <w:tblStylePr w:type="lastCol">
+      <w:rPr>
+        <w:b/>
+        <w:bCs/>
+      </w:rPr>
+    </w:tblStylePr>
+    <w:tblStylePr w:type="band1Vert">
+      <w:tblPr/>
+      <w:tcPr>
+        <w:shd w:val="clear" w:color="auto" w:fill="CCCCCC" w:themeFill="text1" w:themeFillTint="33"/>
+      </w:tcPr>
+    </w:tblStylePr>
+    <w:tblStylePr w:type="band1Horz">
+      <w:tblPr/>
+      <w:tcPr>
+        <w:shd w:val="clear" w:color="auto" w:fill="CCCCCC" w:themeFill="text1" w:themeFillTint="33"/>
+      </w:tcPr>
+    </w:tblStylePr>
+  </w:style>
+  <w:style w:type="table" w:styleId="TableauGrille6Couleur-Accentuation1">
+    <w:name w:val="Grid Table 6 Colorful Accent 1"/>
+    <w:basedOn w:val="TableauNormal"/>
+    <w:uiPriority w:val="51"/>
+    <w:rsid w:val="00363619"/>
+    <w:rPr>
+      <w:color w:val="2F5496" w:themeColor="accent1" w:themeShade="BF"/>
+    </w:rPr>
+    <w:tblPr>
+      <w:tblStyleRowBandSize w:val="1"/>
+      <w:tblStyleColBandSize w:val="1"/>
+      <w:tblBorders>
+        <w:top w:val="single" w:sz="4" w:space="0" w:color="8EAADB" w:themeColor="accent1" w:themeTint="99"/>
+        <w:left w:val="single" w:sz="4" w:space="0" w:color="8EAADB" w:themeColor="accent1" w:themeTint="99"/>
+        <w:bottom w:val="single" w:sz="4" w:space="0" w:color="8EAADB" w:themeColor="accent1" w:themeTint="99"/>
+        <w:right w:val="single" w:sz="4" w:space="0" w:color="8EAADB" w:themeColor="accent1" w:themeTint="99"/>
+        <w:insideH w:val="single" w:sz="4" w:space="0" w:color="8EAADB" w:themeColor="accent1" w:themeTint="99"/>
+        <w:insideV w:val="single" w:sz="4" w:space="0" w:color="8EAADB" w:themeColor="accent1" w:themeTint="99"/>
+      </w:tblBorders>
+    </w:tblPr>
+    <w:tblStylePr w:type="firstRow">
+      <w:rPr>
+        <w:b/>
+        <w:bCs/>
+      </w:rPr>
+      <w:tblPr/>
+      <w:tcPr>
+        <w:tcBorders>
+          <w:bottom w:val="single" w:sz="12" w:space="0" w:color="8EAADB" w:themeColor="accent1" w:themeTint="99"/>
+        </w:tcBorders>
+      </w:tcPr>
+    </w:tblStylePr>
+    <w:tblStylePr w:type="lastRow">
+      <w:rPr>
+        <w:b/>
+        <w:bCs/>
+      </w:rPr>
+      <w:tblPr/>
+      <w:tcPr>
+        <w:tcBorders>
+          <w:top w:val="double" w:sz="4" w:space="0" w:color="8EAADB" w:themeColor="accent1" w:themeTint="99"/>
+        </w:tcBorders>
+      </w:tcPr>
+    </w:tblStylePr>
+    <w:tblStylePr w:type="firstCol">
+      <w:rPr>
+        <w:b/>
+        <w:bCs/>
+      </w:rPr>
+    </w:tblStylePr>
+    <w:tblStylePr w:type="lastCol">
+      <w:rPr>
+        <w:b/>
+        <w:bCs/>
+      </w:rPr>
+    </w:tblStylePr>
+    <w:tblStylePr w:type="band1Vert">
+      <w:tblPr/>
+      <w:tcPr>
+        <w:shd w:val="clear" w:color="auto" w:fill="D9E2F3" w:themeFill="accent1" w:themeFillTint="33"/>
+      </w:tcPr>
+    </w:tblStylePr>
+    <w:tblStylePr w:type="band1Horz">
+      <w:tblPr/>
+      <w:tcPr>
+        <w:shd w:val="clear" w:color="auto" w:fill="D9E2F3" w:themeFill="accent1" w:themeFillTint="33"/>
+      </w:tcPr>
+    </w:tblStylePr>
+  </w:style>
+  <w:style w:type="table" w:styleId="TableauGrille6Couleur-Accentuation3">
+    <w:name w:val="Grid Table 6 Colorful Accent 3"/>
+    <w:basedOn w:val="TableauNormal"/>
+    <w:uiPriority w:val="51"/>
+    <w:rsid w:val="00363619"/>
+    <w:rPr>
+      <w:color w:val="7B7B7B" w:themeColor="accent3" w:themeShade="BF"/>
+    </w:rPr>
+    <w:tblPr>
+      <w:tblStyleRowBandSize w:val="1"/>
+      <w:tblStyleColBandSize w:val="1"/>
+      <w:tblBorders>
+        <w:top w:val="single" w:sz="4" w:space="0" w:color="C9C9C9" w:themeColor="accent3" w:themeTint="99"/>
+        <w:left w:val="single" w:sz="4" w:space="0" w:color="C9C9C9" w:themeColor="accent3" w:themeTint="99"/>
+        <w:bottom w:val="single" w:sz="4" w:space="0" w:color="C9C9C9" w:themeColor="accent3" w:themeTint="99"/>
+        <w:right w:val="single" w:sz="4" w:space="0" w:color="C9C9C9" w:themeColor="accent3" w:themeTint="99"/>
+        <w:insideH w:val="single" w:sz="4" w:space="0" w:color="C9C9C9" w:themeColor="accent3" w:themeTint="99"/>
+        <w:insideV w:val="single" w:sz="4" w:space="0" w:color="C9C9C9" w:themeColor="accent3" w:themeTint="99"/>
+      </w:tblBorders>
+    </w:tblPr>
+    <w:tblStylePr w:type="firstRow">
+      <w:rPr>
+        <w:b/>
+        <w:bCs/>
+      </w:rPr>
+      <w:tblPr/>
+      <w:tcPr>
+        <w:tcBorders>
+          <w:bottom w:val="single" w:sz="12" w:space="0" w:color="C9C9C9" w:themeColor="accent3" w:themeTint="99"/>
+        </w:tcBorders>
+      </w:tcPr>
+    </w:tblStylePr>
+    <w:tblStylePr w:type="lastRow">
+      <w:rPr>
+        <w:b/>
+        <w:bCs/>
+      </w:rPr>
+      <w:tblPr/>
+      <w:tcPr>
+        <w:tcBorders>
+          <w:top w:val="double" w:sz="4" w:space="0" w:color="C9C9C9" w:themeColor="accent3" w:themeTint="99"/>
+        </w:tcBorders>
+      </w:tcPr>
+    </w:tblStylePr>
+    <w:tblStylePr w:type="firstCol">
+      <w:rPr>
+        <w:b/>
+        <w:bCs/>
+      </w:rPr>
+    </w:tblStylePr>
+    <w:tblStylePr w:type="lastCol">
+      <w:rPr>
+        <w:b/>
+        <w:bCs/>
+      </w:rPr>
+    </w:tblStylePr>
+    <w:tblStylePr w:type="band1Vert">
+      <w:tblPr/>
+      <w:tcPr>
+        <w:shd w:val="clear" w:color="auto" w:fill="EDEDED" w:themeFill="accent3" w:themeFillTint="33"/>
+      </w:tcPr>
+    </w:tblStylePr>
+    <w:tblStylePr w:type="band1Horz">
+      <w:tblPr/>
+      <w:tcPr>
+        <w:shd w:val="clear" w:color="auto" w:fill="EDEDED" w:themeFill="accent3" w:themeFillTint="33"/>
+      </w:tcPr>
+    </w:tblStylePr>
+  </w:style>
 </w:styles>
 </file>
 
@@ -13838,7 +15360,7 @@
 
 <file path=customXml/item1.xml><?xml version="1.0" encoding="utf-8"?>
 <CoverPageProperties xmlns="http://schemas.microsoft.com/office/2006/coverPageProps">
-  <PublishDate>2023-05-02T00:00:00</PublishDate>
+  <PublishDate>2023-05-04T00:00:00</PublishDate>
   <Abstract/>
   <CompanyAddress/>
   <CompanyPhone/>
@@ -14094,7 +15616,7 @@
 </file>
 
 <file path=customXml/itemProps5.xml><?xml version="1.0" encoding="utf-8"?>
-<ds:datastoreItem xmlns:ds="http://schemas.openxmlformats.org/officeDocument/2006/customXml" ds:itemID="{6F4F2849-2989-4655-89F7-941ECCEAC67B}">
+<ds:datastoreItem xmlns:ds="http://schemas.openxmlformats.org/officeDocument/2006/customXml" ds:itemID="{B25B6333-8258-431D-8738-6CF40A3110BC}">
   <ds:schemaRefs>
     <ds:schemaRef ds:uri="http://schemas.openxmlformats.org/officeDocument/2006/bibliography"/>
   </ds:schemaRefs>

</xml_diff>